<commit_message>
Exercise 1 - yet to complete
</commit_message>
<xml_diff>
--- a/Notes2.docx
+++ b/Notes2.docx
@@ -7,11 +7,15 @@
         <w:ind w:left="0" w:leftChars="0" w:firstLine="0" w:firstLineChars="0"/>
         <w:rPr>
           <w:rFonts w:hint="default"/>
-        </w:rPr>
-      </w:pPr>
-      <w:r>
-        <w:rPr>
-          <w:rFonts w:hint="default"/>
+          <w:b/>
+          <w:bCs/>
+        </w:rPr>
+      </w:pPr>
+      <w:r>
+        <w:rPr>
+          <w:rFonts w:hint="default"/>
+          <w:b/>
+          <w:bCs/>
         </w:rPr>
         <w:t>-----ENUM-----</w:t>
       </w:r>
@@ -520,11 +524,15 @@
         <w:ind w:left="0" w:leftChars="0" w:firstLine="0" w:firstLineChars="0"/>
         <w:rPr>
           <w:rFonts w:hint="default"/>
-        </w:rPr>
-      </w:pPr>
-      <w:r>
-        <w:rPr>
-          <w:rFonts w:hint="default"/>
+          <w:b/>
+          <w:bCs/>
+        </w:rPr>
+      </w:pPr>
+      <w:r>
+        <w:rPr>
+          <w:rFonts w:hint="default"/>
+          <w:b/>
+          <w:bCs/>
         </w:rPr>
         <w:t>---CONVERTENDO ENUM PARA STRING---</w:t>
       </w:r>
@@ -556,11 +564,15 @@
         <w:ind w:left="0" w:leftChars="0" w:firstLine="0" w:firstLineChars="0"/>
         <w:rPr>
           <w:rFonts w:hint="default"/>
-        </w:rPr>
-      </w:pPr>
-      <w:r>
-        <w:rPr>
-          <w:rFonts w:hint="default"/>
+          <w:b/>
+          <w:bCs/>
+        </w:rPr>
+      </w:pPr>
+      <w:r>
+        <w:rPr>
+          <w:rFonts w:hint="default"/>
+          <w:b/>
+          <w:bCs/>
         </w:rPr>
         <w:t>---CONVERTENDO STRING PARA ENUM---</w:t>
       </w:r>
@@ -634,12 +646,16 @@
         <w:ind w:left="0" w:leftChars="0" w:firstLine="0" w:firstLineChars="0"/>
         <w:rPr>
           <w:rFonts w:hint="default"/>
-          <w:lang w:val="pt-BR"/>
-        </w:rPr>
-      </w:pPr>
-      <w:r>
-        <w:rPr>
-          <w:rFonts w:hint="default"/>
+          <w:b/>
+          <w:bCs/>
+          <w:lang w:val="pt-BR"/>
+        </w:rPr>
+      </w:pPr>
+      <w:r>
+        <w:rPr>
+          <w:rFonts w:hint="default"/>
+          <w:b/>
+          <w:bCs/>
           <w:lang w:val="pt-BR"/>
         </w:rPr>
         <w:t>REPRESENTAÇÃO UML ENUM</w:t>
@@ -716,8 +732,713 @@
           <w:lang w:val="pt-BR"/>
         </w:rPr>
       </w:pPr>
+    </w:p>
+    <w:p>
+      <w:pPr>
+        <w:ind w:left="0" w:leftChars="0" w:firstLine="0" w:firstLineChars="0"/>
+        <w:rPr>
+          <w:rFonts w:hint="default"/>
+          <w:b/>
+          <w:bCs/>
+          <w:lang w:val="pt-BR"/>
+        </w:rPr>
+      </w:pPr>
+      <w:r>
+        <w:rPr>
+          <w:rFonts w:hint="default"/>
+          <w:b/>
+          <w:bCs/>
+          <w:lang w:val="pt-BR"/>
+        </w:rPr>
+        <w:t>---COMPOSIÇÃO---</w:t>
+      </w:r>
+    </w:p>
+    <w:p>
+      <w:pPr>
+        <w:ind w:left="0" w:leftChars="0" w:firstLine="0" w:firstLineChars="0"/>
+        <w:rPr>
+          <w:rFonts w:hint="default"/>
+          <w:b w:val="0"/>
+          <w:bCs w:val="0"/>
+          <w:lang w:val="pt-BR"/>
+        </w:rPr>
+      </w:pPr>
+      <w:r>
+        <w:rPr>
+          <w:rFonts w:hint="default"/>
+          <w:b w:val="0"/>
+          <w:bCs w:val="0"/>
+          <w:lang w:val="pt-BR"/>
+        </w:rPr>
+        <w:t>UM OBJETO CONTÉM OUTRO - TEM UM / TEM VÁRIOS</w:t>
+      </w:r>
+    </w:p>
+    <w:p>
+      <w:pPr>
+        <w:ind w:left="0" w:leftChars="0" w:firstLine="0" w:firstLineChars="0"/>
+        <w:rPr>
+          <w:rFonts w:hint="default"/>
+          <w:b w:val="0"/>
+          <w:bCs w:val="0"/>
+          <w:lang w:val="pt-BR"/>
+        </w:rPr>
+      </w:pPr>
+      <w:r>
+        <w:rPr>
+          <w:rFonts w:hint="default"/>
+          <w:b w:val="0"/>
+          <w:bCs w:val="0"/>
+          <w:lang w:val="pt-BR"/>
+        </w:rPr>
+        <w:t>DIAMANTE PRETO - TODO PARTE</w:t>
+      </w:r>
+    </w:p>
+    <w:p>
+      <w:pPr>
+        <w:ind w:left="0" w:leftChars="0" w:firstLine="0" w:firstLineChars="0"/>
+        <w:rPr>
+          <w:rFonts w:hint="default"/>
+          <w:b w:val="0"/>
+          <w:bCs w:val="0"/>
+          <w:lang w:val="pt-BR"/>
+        </w:rPr>
+      </w:pPr>
+    </w:p>
+    <w:p>
+      <w:pPr>
+        <w:ind w:left="0" w:leftChars="0" w:firstLine="0" w:firstLineChars="0"/>
+        <w:rPr>
+          <w:rFonts w:hint="default"/>
+          <w:b/>
+          <w:bCs/>
+          <w:lang w:val="pt-BR"/>
+        </w:rPr>
+      </w:pPr>
+      <w:r>
+        <w:rPr>
+          <w:rFonts w:hint="default"/>
+          <w:b/>
+          <w:bCs/>
+          <w:lang w:val="pt-BR"/>
+        </w:rPr>
+        <w:t>ENTRE ENTIDADES</w:t>
+      </w:r>
+    </w:p>
+    <w:p>
+      <w:pPr>
+        <w:ind w:left="0" w:leftChars="0" w:firstLine="0" w:firstLineChars="0"/>
+        <w:rPr>
+          <w:rFonts w:hint="default"/>
+          <w:b w:val="0"/>
+          <w:bCs w:val="0"/>
+          <w:lang w:val="pt-BR"/>
+        </w:rPr>
+      </w:pPr>
+      <w:r>
+        <w:drawing>
+          <wp:inline distT="0" distB="0" distL="114300" distR="114300">
+            <wp:extent cx="3778250" cy="1800860"/>
+            <wp:effectExtent l="0" t="0" r="12700" b="8890"/>
+            <wp:docPr id="4" name="Picture 4"/>
+            <wp:cNvGraphicFramePr>
+              <a:graphicFrameLocks xmlns:a="http://schemas.openxmlformats.org/drawingml/2006/main" noChangeAspect="1"/>
+            </wp:cNvGraphicFramePr>
+            <a:graphic xmlns:a="http://schemas.openxmlformats.org/drawingml/2006/main">
+              <a:graphicData uri="http://schemas.openxmlformats.org/drawingml/2006/picture">
+                <pic:pic xmlns:pic="http://schemas.openxmlformats.org/drawingml/2006/picture">
+                  <pic:nvPicPr>
+                    <pic:cNvPr id="4" name="Picture 4"/>
+                    <pic:cNvPicPr>
+                      <a:picLocks noChangeAspect="1"/>
+                    </pic:cNvPicPr>
+                  </pic:nvPicPr>
+                  <pic:blipFill>
+                    <a:blip r:embed="rId5"/>
+                    <a:stretch>
+                      <a:fillRect/>
+                    </a:stretch>
+                  </pic:blipFill>
+                  <pic:spPr>
+                    <a:xfrm>
+                      <a:off x="0" y="0"/>
+                      <a:ext cx="3778250" cy="1800860"/>
+                    </a:xfrm>
+                    <a:prstGeom prst="rect">
+                      <a:avLst/>
+                    </a:prstGeom>
+                    <a:noFill/>
+                    <a:ln>
+                      <a:noFill/>
+                    </a:ln>
+                  </pic:spPr>
+                </pic:pic>
+              </a:graphicData>
+            </a:graphic>
+          </wp:inline>
+        </w:drawing>
+      </w:r>
+    </w:p>
+    <w:p>
+      <w:pPr>
+        <w:ind w:left="0" w:leftChars="0" w:firstLine="0" w:firstLineChars="0"/>
+      </w:pPr>
+    </w:p>
+    <w:p>
+      <w:pPr>
+        <w:ind w:left="0" w:leftChars="0" w:firstLine="0" w:firstLineChars="0"/>
+        <w:rPr>
+          <w:rFonts w:hint="default"/>
+          <w:lang w:val="pt-BR"/>
+        </w:rPr>
+      </w:pPr>
+      <w:r>
+        <w:rPr>
+          <w:rFonts w:hint="default"/>
+          <w:lang w:val="pt-BR"/>
+        </w:rPr>
+        <w:t xml:space="preserve">UM PEDIDO CONTÉM VÁRIOS ITENS </w:t>
+      </w:r>
+    </w:p>
+    <w:p>
+      <w:pPr>
+        <w:ind w:left="0" w:leftChars="0" w:firstLine="0" w:firstLineChars="0"/>
+        <w:rPr>
+          <w:rFonts w:hint="default"/>
+          <w:lang w:val="pt-BR"/>
+        </w:rPr>
+      </w:pPr>
+      <w:r>
+        <w:rPr>
+          <w:rFonts w:hint="default"/>
+          <w:lang w:val="pt-BR"/>
+        </w:rPr>
+        <w:t>UM PEDIDO ESTÁ RELACIONADO A UM CLIENTE (COMPOSIÇÃO TAMBÉM)</w:t>
+      </w:r>
+    </w:p>
+    <w:p>
+      <w:pPr>
+        <w:ind w:left="0" w:leftChars="0" w:firstLine="0" w:firstLineChars="0"/>
+        <w:rPr>
+          <w:rFonts w:hint="default"/>
+          <w:b w:val="0"/>
+          <w:bCs w:val="0"/>
+          <w:lang w:val="pt-BR"/>
+        </w:rPr>
+      </w:pPr>
+      <w:r>
+        <w:rPr>
+          <w:rFonts w:hint="default"/>
+          <w:b w:val="0"/>
+          <w:bCs w:val="0"/>
+          <w:lang w:val="pt-BR"/>
+        </w:rPr>
+        <w:t>UM ITEM TEM 1 PRODUTO</w:t>
+      </w:r>
+    </w:p>
+    <w:p>
+      <w:pPr>
+        <w:ind w:left="0" w:leftChars="0" w:firstLine="0" w:firstLineChars="0"/>
+        <w:rPr>
+          <w:rFonts w:hint="default"/>
+          <w:b w:val="0"/>
+          <w:bCs w:val="0"/>
+          <w:lang w:val="pt-BR"/>
+        </w:rPr>
+      </w:pPr>
+    </w:p>
+    <w:p>
+      <w:pPr>
+        <w:ind w:left="0" w:leftChars="0" w:firstLine="0" w:firstLineChars="0"/>
+        <w:rPr>
+          <w:rFonts w:hint="default"/>
+          <w:b/>
+          <w:bCs/>
+          <w:lang w:val="pt-BR"/>
+        </w:rPr>
+      </w:pPr>
+      <w:r>
+        <w:rPr>
+          <w:rFonts w:hint="default"/>
+          <w:b/>
+          <w:bCs/>
+          <w:lang w:val="pt-BR"/>
+        </w:rPr>
+        <w:t>ENTRE SERVIÇOS</w:t>
+      </w:r>
+    </w:p>
+    <w:p>
+      <w:pPr>
+        <w:ind w:left="0" w:leftChars="0" w:firstLine="0" w:firstLineChars="0"/>
+      </w:pPr>
+      <w:r>
+        <w:drawing>
+          <wp:inline distT="0" distB="0" distL="114300" distR="114300">
+            <wp:extent cx="4245610" cy="1911985"/>
+            <wp:effectExtent l="0" t="0" r="2540" b="12065"/>
+            <wp:docPr id="5" name="Picture 5"/>
+            <wp:cNvGraphicFramePr>
+              <a:graphicFrameLocks xmlns:a="http://schemas.openxmlformats.org/drawingml/2006/main" noChangeAspect="1"/>
+            </wp:cNvGraphicFramePr>
+            <a:graphic xmlns:a="http://schemas.openxmlformats.org/drawingml/2006/main">
+              <a:graphicData uri="http://schemas.openxmlformats.org/drawingml/2006/picture">
+                <pic:pic xmlns:pic="http://schemas.openxmlformats.org/drawingml/2006/picture">
+                  <pic:nvPicPr>
+                    <pic:cNvPr id="5" name="Picture 5"/>
+                    <pic:cNvPicPr>
+                      <a:picLocks noChangeAspect="1"/>
+                    </pic:cNvPicPr>
+                  </pic:nvPicPr>
+                  <pic:blipFill>
+                    <a:blip r:embed="rId6"/>
+                    <a:stretch>
+                      <a:fillRect/>
+                    </a:stretch>
+                  </pic:blipFill>
+                  <pic:spPr>
+                    <a:xfrm>
+                      <a:off x="0" y="0"/>
+                      <a:ext cx="4245610" cy="1911985"/>
+                    </a:xfrm>
+                    <a:prstGeom prst="rect">
+                      <a:avLst/>
+                    </a:prstGeom>
+                    <a:noFill/>
+                    <a:ln>
+                      <a:noFill/>
+                    </a:ln>
+                  </pic:spPr>
+                </pic:pic>
+              </a:graphicData>
+            </a:graphic>
+          </wp:inline>
+        </w:drawing>
+      </w:r>
+    </w:p>
+    <w:p>
+      <w:pPr>
+        <w:ind w:left="0" w:leftChars="0" w:firstLine="0" w:firstLineChars="0"/>
+        <w:rPr>
+          <w:rFonts w:hint="default"/>
+          <w:lang w:val="pt-BR"/>
+        </w:rPr>
+      </w:pPr>
+      <w:r>
+        <w:rPr>
+          <w:rFonts w:hint="default"/>
+          <w:lang w:val="pt-BR"/>
+        </w:rPr>
+        <w:t>TANTO UM SERVIÇO DE PEDIDO QUANTO UM SERVIÇO DE AUTENTICAÇÃO ESTÃO RELACIONADOS COM SERVIÇO DE E-MAIL</w:t>
+      </w:r>
+    </w:p>
+    <w:p>
+      <w:pPr>
+        <w:ind w:left="0" w:leftChars="0" w:firstLine="0" w:firstLineChars="0"/>
+        <w:rPr>
+          <w:rFonts w:hint="default"/>
+          <w:lang w:val="pt-BR"/>
+        </w:rPr>
+      </w:pPr>
+      <w:r>
+        <w:rPr>
+          <w:rFonts w:hint="default"/>
+          <w:lang w:val="pt-BR"/>
+        </w:rPr>
+        <w:t>UM SERVIÇO DE PEDIDO ESTÁ RELACIONADO COM UM REPOSITÓRIO DO PEDIDO (QUE ACESSA O BD)</w:t>
+      </w:r>
+    </w:p>
+    <w:p>
+      <w:pPr>
+        <w:ind w:left="0" w:leftChars="0" w:firstLine="0" w:firstLineChars="0"/>
+        <w:rPr>
+          <w:rFonts w:hint="default"/>
+          <w:lang w:val="pt-BR"/>
+        </w:rPr>
+      </w:pPr>
+    </w:p>
+    <w:p>
+      <w:pPr>
+        <w:ind w:left="0" w:leftChars="0" w:firstLine="0" w:firstLineChars="0"/>
+        <w:rPr>
+          <w:rFonts w:hint="default"/>
+          <w:lang w:val="pt-BR"/>
+        </w:rPr>
+      </w:pPr>
+    </w:p>
+    <w:p>
+      <w:pPr>
+        <w:ind w:left="0" w:leftChars="0" w:firstLine="0" w:firstLineChars="0"/>
+        <w:rPr>
+          <w:rFonts w:hint="default"/>
+          <w:lang w:val="pt-BR"/>
+        </w:rPr>
+      </w:pPr>
+    </w:p>
+    <w:p>
+      <w:pPr>
+        <w:ind w:left="0" w:leftChars="0" w:firstLine="0" w:firstLineChars="0"/>
+        <w:rPr>
+          <w:rFonts w:hint="default"/>
+          <w:lang w:val="pt-BR"/>
+        </w:rPr>
+      </w:pPr>
+    </w:p>
+    <w:p>
+      <w:pPr>
+        <w:ind w:left="0" w:leftChars="0" w:firstLine="0" w:firstLineChars="0"/>
+        <w:rPr>
+          <w:rFonts w:hint="default"/>
+          <w:lang w:val="pt-BR"/>
+        </w:rPr>
+      </w:pPr>
+    </w:p>
+    <w:p>
+      <w:pPr>
+        <w:ind w:left="0" w:leftChars="0" w:firstLine="0" w:firstLineChars="0"/>
+        <w:rPr>
+          <w:rFonts w:hint="default"/>
+          <w:lang w:val="pt-BR"/>
+        </w:rPr>
+      </w:pPr>
+    </w:p>
+    <w:p>
+      <w:pPr>
+        <w:ind w:left="0" w:leftChars="0" w:firstLine="0" w:firstLineChars="0"/>
+        <w:rPr>
+          <w:rFonts w:hint="default"/>
+          <w:lang w:val="pt-BR"/>
+        </w:rPr>
+      </w:pPr>
+    </w:p>
+    <w:p>
+      <w:pPr>
+        <w:ind w:left="0" w:leftChars="0" w:firstLine="0" w:firstLineChars="0"/>
+        <w:rPr>
+          <w:rFonts w:hint="default"/>
+          <w:lang w:val="pt-BR"/>
+        </w:rPr>
+      </w:pPr>
+    </w:p>
+    <w:p>
+      <w:pPr>
+        <w:ind w:left="0" w:leftChars="0" w:firstLine="0" w:firstLineChars="0"/>
+        <w:rPr>
+          <w:rFonts w:hint="default"/>
+          <w:lang w:val="pt-BR"/>
+        </w:rPr>
+      </w:pPr>
+    </w:p>
+    <w:p>
+      <w:pPr>
+        <w:ind w:left="0" w:leftChars="0" w:firstLine="0" w:firstLineChars="0"/>
+        <w:rPr>
+          <w:rFonts w:hint="default"/>
+          <w:lang w:val="pt-BR"/>
+        </w:rPr>
+      </w:pPr>
+    </w:p>
+    <w:p>
+      <w:pPr>
+        <w:ind w:left="0" w:leftChars="0" w:firstLine="0" w:firstLineChars="0"/>
+        <w:rPr>
+          <w:rFonts w:hint="default"/>
+          <w:lang w:val="pt-BR"/>
+        </w:rPr>
+      </w:pPr>
+    </w:p>
+    <w:p>
+      <w:pPr>
+        <w:ind w:left="0" w:leftChars="0" w:firstLine="0" w:firstLineChars="0"/>
+        <w:rPr>
+          <w:rFonts w:hint="default"/>
+          <w:lang w:val="pt-BR"/>
+        </w:rPr>
+      </w:pPr>
+    </w:p>
+    <w:p>
+      <w:pPr>
+        <w:ind w:left="0" w:leftChars="0" w:firstLine="0" w:firstLineChars="0"/>
+        <w:rPr>
+          <w:rFonts w:hint="default"/>
+          <w:lang w:val="pt-BR"/>
+        </w:rPr>
+      </w:pPr>
+    </w:p>
+    <w:p>
+      <w:pPr>
+        <w:ind w:left="0" w:leftChars="0" w:firstLine="0" w:firstLineChars="0"/>
+        <w:rPr>
+          <w:rFonts w:hint="default"/>
+          <w:lang w:val="pt-BR"/>
+        </w:rPr>
+      </w:pPr>
+    </w:p>
+    <w:p>
+      <w:pPr>
+        <w:ind w:left="0" w:leftChars="0" w:firstLine="0" w:firstLineChars="0"/>
+        <w:rPr>
+          <w:rFonts w:hint="default"/>
+          <w:lang w:val="pt-BR"/>
+        </w:rPr>
+      </w:pPr>
+    </w:p>
+    <w:p>
+      <w:pPr>
+        <w:ind w:left="0" w:leftChars="0" w:firstLine="0" w:firstLineChars="0"/>
+        <w:rPr>
+          <w:rFonts w:hint="default"/>
+          <w:lang w:val="pt-BR"/>
+        </w:rPr>
+      </w:pPr>
+    </w:p>
+    <w:p>
+      <w:pPr>
+        <w:ind w:left="0" w:leftChars="0" w:firstLine="0" w:firstLineChars="0"/>
+        <w:rPr>
+          <w:rFonts w:hint="default"/>
+          <w:lang w:val="pt-BR"/>
+        </w:rPr>
+      </w:pPr>
+    </w:p>
+    <w:p>
+      <w:pPr>
+        <w:ind w:left="0" w:leftChars="0" w:firstLine="0" w:firstLineChars="0"/>
+        <w:rPr>
+          <w:rFonts w:hint="default"/>
+          <w:lang w:val="pt-BR"/>
+        </w:rPr>
+      </w:pPr>
+    </w:p>
+    <w:p>
+      <w:pPr>
+        <w:ind w:left="0" w:leftChars="0" w:firstLine="0" w:firstLineChars="0"/>
+        <w:rPr>
+          <w:rFonts w:hint="default"/>
+          <w:lang w:val="pt-BR"/>
+        </w:rPr>
+      </w:pPr>
+    </w:p>
+    <w:p>
+      <w:pPr>
+        <w:ind w:left="0" w:leftChars="0" w:firstLine="0" w:firstLineChars="0"/>
+        <w:rPr>
+          <w:rFonts w:hint="default"/>
+          <w:lang w:val="pt-BR"/>
+        </w:rPr>
+      </w:pPr>
+    </w:p>
+    <w:p>
+      <w:pPr>
+        <w:ind w:left="0" w:leftChars="0" w:firstLine="0" w:firstLineChars="0"/>
+        <w:rPr>
+          <w:rFonts w:hint="default"/>
+          <w:lang w:val="pt-BR"/>
+        </w:rPr>
+      </w:pPr>
+    </w:p>
+    <w:p>
+      <w:pPr>
+        <w:ind w:left="0" w:leftChars="0" w:firstLine="0" w:firstLineChars="0"/>
+        <w:rPr>
+          <w:rFonts w:hint="default"/>
+          <w:lang w:val="pt-BR"/>
+        </w:rPr>
+      </w:pPr>
+    </w:p>
+    <w:p>
+      <w:pPr>
+        <w:ind w:left="0" w:leftChars="0" w:firstLine="0" w:firstLineChars="0"/>
+        <w:rPr>
+          <w:rFonts w:hint="default"/>
+          <w:lang w:val="pt-BR"/>
+        </w:rPr>
+      </w:pPr>
+    </w:p>
+    <w:p>
+      <w:pPr>
+        <w:ind w:left="0" w:leftChars="0" w:firstLine="0" w:firstLineChars="0"/>
+        <w:rPr>
+          <w:rFonts w:hint="default"/>
+          <w:lang w:val="pt-BR"/>
+        </w:rPr>
+      </w:pPr>
+    </w:p>
+    <w:p>
+      <w:pPr>
+        <w:ind w:left="0" w:leftChars="0" w:firstLine="0" w:firstLineChars="0"/>
+        <w:rPr>
+          <w:rFonts w:hint="default"/>
+          <w:lang w:val="pt-BR"/>
+        </w:rPr>
+      </w:pPr>
+    </w:p>
+    <w:p>
+      <w:pPr>
+        <w:ind w:left="0" w:leftChars="0" w:firstLine="0" w:firstLineChars="0"/>
+        <w:rPr>
+          <w:rFonts w:hint="default"/>
+          <w:lang w:val="pt-BR"/>
+        </w:rPr>
+      </w:pPr>
+    </w:p>
+    <w:p>
+      <w:pPr>
+        <w:ind w:left="0" w:leftChars="0" w:firstLine="0" w:firstLineChars="0"/>
+        <w:rPr>
+          <w:rFonts w:hint="default"/>
+          <w:lang w:val="pt-BR"/>
+        </w:rPr>
+      </w:pPr>
+    </w:p>
+    <w:p>
+      <w:pPr>
+        <w:ind w:left="0" w:leftChars="0" w:firstLine="0" w:firstLineChars="0"/>
+        <w:rPr>
+          <w:rFonts w:hint="default"/>
+          <w:lang w:val="pt-BR"/>
+        </w:rPr>
+      </w:pPr>
+      <w:r>
+        <w:rPr>
+          <w:rFonts w:hint="default"/>
+          <w:lang w:val="pt-BR"/>
+        </w:rPr>
+        <w:t>EXERCÍCIO RESOLVIDO 1</w:t>
+      </w:r>
+    </w:p>
+    <w:p>
+      <w:pPr>
+        <w:ind w:left="0" w:leftChars="0" w:firstLine="0" w:firstLineChars="0"/>
+        <w:jc w:val="center"/>
+      </w:pPr>
+      <w:r>
+        <w:drawing>
+          <wp:inline distT="0" distB="0" distL="114300" distR="114300">
+            <wp:extent cx="4784725" cy="2355850"/>
+            <wp:effectExtent l="12700" t="12700" r="22225" b="12700"/>
+            <wp:docPr id="6" name="Picture 6"/>
+            <wp:cNvGraphicFramePr>
+              <a:graphicFrameLocks xmlns:a="http://schemas.openxmlformats.org/drawingml/2006/main" noChangeAspect="1"/>
+            </wp:cNvGraphicFramePr>
+            <a:graphic xmlns:a="http://schemas.openxmlformats.org/drawingml/2006/main">
+              <a:graphicData uri="http://schemas.openxmlformats.org/drawingml/2006/picture">
+                <pic:pic xmlns:pic="http://schemas.openxmlformats.org/drawingml/2006/picture">
+                  <pic:nvPicPr>
+                    <pic:cNvPr id="6" name="Picture 6"/>
+                    <pic:cNvPicPr>
+                      <a:picLocks noChangeAspect="1"/>
+                    </pic:cNvPicPr>
+                  </pic:nvPicPr>
+                  <pic:blipFill>
+                    <a:blip r:embed="rId7"/>
+                    <a:stretch>
+                      <a:fillRect/>
+                    </a:stretch>
+                  </pic:blipFill>
+                  <pic:spPr>
+                    <a:xfrm>
+                      <a:off x="0" y="0"/>
+                      <a:ext cx="4784725" cy="2355850"/>
+                    </a:xfrm>
+                    <a:prstGeom prst="rect">
+                      <a:avLst/>
+                    </a:prstGeom>
+                    <a:noFill/>
+                    <a:ln w="12700" cmpd="sng">
+                      <a:solidFill>
+                        <a:schemeClr val="tx1"/>
+                      </a:solidFill>
+                      <a:prstDash val="solid"/>
+                    </a:ln>
+                  </pic:spPr>
+                </pic:pic>
+              </a:graphicData>
+            </a:graphic>
+          </wp:inline>
+        </w:drawing>
+      </w:r>
+    </w:p>
+    <w:p>
+      <w:pPr>
+        <w:ind w:left="0" w:leftChars="0" w:firstLine="0" w:firstLineChars="0"/>
+        <w:jc w:val="center"/>
+      </w:pPr>
+    </w:p>
+    <w:p>
+      <w:pPr>
+        <w:ind w:left="0" w:leftChars="0" w:firstLine="0" w:firstLineChars="0"/>
+        <w:jc w:val="left"/>
+      </w:pPr>
+      <w:r>
+        <w:drawing>
+          <wp:inline distT="0" distB="0" distL="114300" distR="114300">
+            <wp:extent cx="3016885" cy="2527300"/>
+            <wp:effectExtent l="12700" t="12700" r="18415" b="12700"/>
+            <wp:docPr id="7" name="Picture 7"/>
+            <wp:cNvGraphicFramePr>
+              <a:graphicFrameLocks xmlns:a="http://schemas.openxmlformats.org/drawingml/2006/main" noChangeAspect="1"/>
+            </wp:cNvGraphicFramePr>
+            <a:graphic xmlns:a="http://schemas.openxmlformats.org/drawingml/2006/main">
+              <a:graphicData uri="http://schemas.openxmlformats.org/drawingml/2006/picture">
+                <pic:pic xmlns:pic="http://schemas.openxmlformats.org/drawingml/2006/picture">
+                  <pic:nvPicPr>
+                    <pic:cNvPr id="7" name="Picture 7"/>
+                    <pic:cNvPicPr>
+                      <a:picLocks noChangeAspect="1"/>
+                    </pic:cNvPicPr>
+                  </pic:nvPicPr>
+                  <pic:blipFill>
+                    <a:blip r:embed="rId8"/>
+                    <a:stretch>
+                      <a:fillRect/>
+                    </a:stretch>
+                  </pic:blipFill>
+                  <pic:spPr>
+                    <a:xfrm>
+                      <a:off x="0" y="0"/>
+                      <a:ext cx="3016885" cy="2527300"/>
+                    </a:xfrm>
+                    <a:prstGeom prst="rect">
+                      <a:avLst/>
+                    </a:prstGeom>
+                    <a:noFill/>
+                    <a:ln w="12700" cmpd="sng">
+                      <a:solidFill>
+                        <a:schemeClr val="tx1"/>
+                      </a:solidFill>
+                      <a:prstDash val="solid"/>
+                    </a:ln>
+                  </pic:spPr>
+                </pic:pic>
+              </a:graphicData>
+            </a:graphic>
+          </wp:inline>
+        </w:drawing>
+      </w:r>
       <w:bookmarkStart w:id="0" w:name="_GoBack"/>
       <w:bookmarkEnd w:id="0"/>
+    </w:p>
+    <w:p>
+      <w:pPr>
+        <w:ind w:left="0" w:leftChars="0" w:firstLine="0" w:firstLineChars="0"/>
+        <w:jc w:val="left"/>
+      </w:pPr>
+    </w:p>
+    <w:p>
+      <w:pPr>
+        <w:ind w:left="0" w:leftChars="0" w:firstLine="0" w:firstLineChars="0"/>
+        <w:jc w:val="left"/>
+        <w:rPr>
+          <w:rFonts w:hint="default"/>
+          <w:lang w:val="pt-BR"/>
+        </w:rPr>
+      </w:pPr>
+      <w:r>
+        <w:rPr>
+          <w:rFonts w:hint="default"/>
+          <w:lang w:val="pt-BR"/>
+        </w:rPr>
+        <w:t>*NO CONSTRUTOR DE WORKER, NÃO USAR COMO ARGUMENTO A LISTA. SEMPRE NUMA RELAÇÃO DE COMPOSIÇÃO DE UM PARA MUITOS, O CONSTRUTOR DE “UM” NÃO INICIA JÁ COM A LISTA DE “MUITOS”, O MUITOS É ADICIONADO AOS POUCOS.</w:t>
+      </w:r>
     </w:p>
     <w:sectPr>
       <w:pgSz w:w="11906" w:h="16838"/>

</xml_diff>

<commit_message>
Exercise 3 - to complete
</commit_message>
<xml_diff>
--- a/Notes2.docx
+++ b/Notes2.docx
@@ -1596,6 +1596,661 @@
       <w:pPr>
         <w:ind w:left="0" w:leftChars="0" w:firstLine="0" w:firstLineChars="0"/>
         <w:jc w:val="left"/>
+        <w:rPr>
+          <w:rFonts w:hint="default"/>
+          <w:b/>
+          <w:bCs/>
+          <w:lang w:val="pt-BR"/>
+        </w:rPr>
+      </w:pPr>
+    </w:p>
+    <w:p>
+      <w:pPr>
+        <w:ind w:left="0" w:leftChars="0" w:firstLine="0" w:firstLineChars="0"/>
+        <w:jc w:val="left"/>
+        <w:rPr>
+          <w:rFonts w:hint="default"/>
+          <w:b/>
+          <w:bCs/>
+          <w:lang w:val="pt-BR"/>
+        </w:rPr>
+      </w:pPr>
+    </w:p>
+    <w:p>
+      <w:pPr>
+        <w:ind w:left="0" w:leftChars="0" w:firstLine="0" w:firstLineChars="0"/>
+        <w:jc w:val="left"/>
+        <w:rPr>
+          <w:rFonts w:hint="default"/>
+          <w:b/>
+          <w:bCs/>
+          <w:lang w:val="pt-BR"/>
+        </w:rPr>
+      </w:pPr>
+    </w:p>
+    <w:p>
+      <w:pPr>
+        <w:ind w:left="0" w:leftChars="0" w:firstLine="0" w:firstLineChars="0"/>
+        <w:jc w:val="left"/>
+        <w:rPr>
+          <w:rFonts w:hint="default"/>
+          <w:b/>
+          <w:bCs/>
+          <w:lang w:val="pt-BR"/>
+        </w:rPr>
+      </w:pPr>
+    </w:p>
+    <w:p>
+      <w:pPr>
+        <w:ind w:left="0" w:leftChars="0" w:firstLine="0" w:firstLineChars="0"/>
+        <w:jc w:val="left"/>
+        <w:rPr>
+          <w:rFonts w:hint="default"/>
+          <w:b/>
+          <w:bCs/>
+          <w:lang w:val="pt-BR"/>
+        </w:rPr>
+      </w:pPr>
+    </w:p>
+    <w:p>
+      <w:pPr>
+        <w:ind w:left="0" w:leftChars="0" w:firstLine="0" w:firstLineChars="0"/>
+        <w:jc w:val="left"/>
+        <w:rPr>
+          <w:rFonts w:hint="default"/>
+          <w:b/>
+          <w:bCs/>
+          <w:lang w:val="pt-BR"/>
+        </w:rPr>
+      </w:pPr>
+    </w:p>
+    <w:p>
+      <w:pPr>
+        <w:ind w:left="0" w:leftChars="0" w:firstLine="0" w:firstLineChars="0"/>
+        <w:jc w:val="left"/>
+        <w:rPr>
+          <w:rFonts w:hint="default"/>
+          <w:b/>
+          <w:bCs/>
+          <w:lang w:val="pt-BR"/>
+        </w:rPr>
+      </w:pPr>
+    </w:p>
+    <w:p>
+      <w:pPr>
+        <w:ind w:left="0" w:leftChars="0" w:firstLine="0" w:firstLineChars="0"/>
+        <w:jc w:val="left"/>
+        <w:rPr>
+          <w:rFonts w:hint="default"/>
+          <w:b/>
+          <w:bCs/>
+          <w:lang w:val="pt-BR"/>
+        </w:rPr>
+      </w:pPr>
+    </w:p>
+    <w:p>
+      <w:pPr>
+        <w:ind w:left="0" w:leftChars="0" w:firstLine="0" w:firstLineChars="0"/>
+        <w:jc w:val="left"/>
+        <w:rPr>
+          <w:rFonts w:hint="default"/>
+          <w:b/>
+          <w:bCs/>
+          <w:lang w:val="pt-BR"/>
+        </w:rPr>
+      </w:pPr>
+    </w:p>
+    <w:p>
+      <w:pPr>
+        <w:ind w:left="0" w:leftChars="0" w:firstLine="0" w:firstLineChars="0"/>
+        <w:jc w:val="left"/>
+        <w:rPr>
+          <w:rFonts w:hint="default"/>
+          <w:b/>
+          <w:bCs/>
+          <w:lang w:val="pt-BR"/>
+        </w:rPr>
+      </w:pPr>
+    </w:p>
+    <w:p>
+      <w:pPr>
+        <w:ind w:left="0" w:leftChars="0" w:firstLine="0" w:firstLineChars="0"/>
+        <w:jc w:val="left"/>
+        <w:rPr>
+          <w:rFonts w:hint="default"/>
+          <w:b/>
+          <w:bCs/>
+          <w:lang w:val="pt-BR"/>
+        </w:rPr>
+      </w:pPr>
+    </w:p>
+    <w:p>
+      <w:pPr>
+        <w:ind w:left="0" w:leftChars="0" w:firstLine="0" w:firstLineChars="0"/>
+        <w:jc w:val="left"/>
+        <w:rPr>
+          <w:rFonts w:hint="default"/>
+          <w:b/>
+          <w:bCs/>
+          <w:lang w:val="pt-BR"/>
+        </w:rPr>
+      </w:pPr>
+    </w:p>
+    <w:p>
+      <w:pPr>
+        <w:ind w:left="0" w:leftChars="0" w:firstLine="0" w:firstLineChars="0"/>
+        <w:jc w:val="left"/>
+        <w:rPr>
+          <w:rFonts w:hint="default"/>
+          <w:b/>
+          <w:bCs/>
+          <w:lang w:val="pt-BR"/>
+        </w:rPr>
+      </w:pPr>
+    </w:p>
+    <w:p>
+      <w:pPr>
+        <w:ind w:left="0" w:leftChars="0" w:firstLine="0" w:firstLineChars="0"/>
+        <w:jc w:val="left"/>
+        <w:rPr>
+          <w:rFonts w:hint="default"/>
+          <w:b/>
+          <w:bCs/>
+          <w:lang w:val="pt-BR"/>
+        </w:rPr>
+      </w:pPr>
+    </w:p>
+    <w:p>
+      <w:pPr>
+        <w:ind w:left="0" w:leftChars="0" w:firstLine="0" w:firstLineChars="0"/>
+        <w:jc w:val="left"/>
+        <w:rPr>
+          <w:rFonts w:hint="default"/>
+          <w:b/>
+          <w:bCs/>
+          <w:lang w:val="pt-BR"/>
+        </w:rPr>
+      </w:pPr>
+    </w:p>
+    <w:p>
+      <w:pPr>
+        <w:ind w:left="0" w:leftChars="0" w:firstLine="0" w:firstLineChars="0"/>
+        <w:jc w:val="left"/>
+        <w:rPr>
+          <w:rFonts w:hint="default"/>
+          <w:b/>
+          <w:bCs/>
+          <w:lang w:val="pt-BR"/>
+        </w:rPr>
+      </w:pPr>
+    </w:p>
+    <w:p>
+      <w:pPr>
+        <w:ind w:left="0" w:leftChars="0" w:firstLine="0" w:firstLineChars="0"/>
+        <w:jc w:val="left"/>
+        <w:rPr>
+          <w:rFonts w:hint="default"/>
+          <w:b/>
+          <w:bCs/>
+          <w:lang w:val="pt-BR"/>
+        </w:rPr>
+      </w:pPr>
+    </w:p>
+    <w:p>
+      <w:pPr>
+        <w:ind w:left="0" w:leftChars="0" w:firstLine="0" w:firstLineChars="0"/>
+        <w:jc w:val="left"/>
+        <w:rPr>
+          <w:rFonts w:hint="default"/>
+          <w:b/>
+          <w:bCs/>
+          <w:lang w:val="pt-BR"/>
+        </w:rPr>
+      </w:pPr>
+    </w:p>
+    <w:p>
+      <w:pPr>
+        <w:ind w:left="0" w:leftChars="0" w:firstLine="0" w:firstLineChars="0"/>
+        <w:jc w:val="left"/>
+        <w:rPr>
+          <w:rFonts w:hint="default"/>
+          <w:b/>
+          <w:bCs/>
+          <w:lang w:val="pt-BR"/>
+        </w:rPr>
+      </w:pPr>
+    </w:p>
+    <w:p>
+      <w:pPr>
+        <w:ind w:left="0" w:leftChars="0" w:firstLine="0" w:firstLineChars="0"/>
+        <w:jc w:val="left"/>
+        <w:rPr>
+          <w:rFonts w:hint="default"/>
+          <w:b/>
+          <w:bCs/>
+          <w:lang w:val="pt-BR"/>
+        </w:rPr>
+      </w:pPr>
+    </w:p>
+    <w:p>
+      <w:pPr>
+        <w:ind w:left="0" w:leftChars="0" w:firstLine="0" w:firstLineChars="0"/>
+        <w:jc w:val="left"/>
+        <w:rPr>
+          <w:rFonts w:hint="default"/>
+          <w:b/>
+          <w:bCs/>
+          <w:lang w:val="pt-BR"/>
+        </w:rPr>
+      </w:pPr>
+      <w:r>
+        <w:rPr>
+          <w:rFonts w:hint="default"/>
+          <w:b/>
+          <w:bCs/>
+          <w:lang w:val="pt-BR"/>
+        </w:rPr>
+        <w:t>EXERCÍCIO RESOLVIDO 3</w:t>
+      </w:r>
+    </w:p>
+    <w:p>
+      <w:pPr>
+        <w:ind w:left="0" w:leftChars="0" w:firstLine="0" w:firstLineChars="0"/>
+        <w:jc w:val="left"/>
+      </w:pPr>
+      <w:r>
+        <w:drawing>
+          <wp:inline distT="0" distB="0" distL="114300" distR="114300">
+            <wp:extent cx="3594100" cy="1781175"/>
+            <wp:effectExtent l="9525" t="9525" r="15875" b="19050"/>
+            <wp:docPr id="8" name="Picture 3"/>
+            <wp:cNvGraphicFramePr>
+              <a:graphicFrameLocks xmlns:a="http://schemas.openxmlformats.org/drawingml/2006/main" noChangeAspect="1"/>
+            </wp:cNvGraphicFramePr>
+            <a:graphic xmlns:a="http://schemas.openxmlformats.org/drawingml/2006/main">
+              <a:graphicData uri="http://schemas.openxmlformats.org/drawingml/2006/picture">
+                <pic:pic xmlns:pic="http://schemas.openxmlformats.org/drawingml/2006/picture">
+                  <pic:nvPicPr>
+                    <pic:cNvPr id="8" name="Picture 3"/>
+                    <pic:cNvPicPr>
+                      <a:picLocks noChangeAspect="1"/>
+                    </pic:cNvPicPr>
+                  </pic:nvPicPr>
+                  <pic:blipFill>
+                    <a:blip r:embed="rId11"/>
+                    <a:stretch>
+                      <a:fillRect/>
+                    </a:stretch>
+                  </pic:blipFill>
+                  <pic:spPr>
+                    <a:xfrm>
+                      <a:off x="0" y="0"/>
+                      <a:ext cx="3594100" cy="1781175"/>
+                    </a:xfrm>
+                    <a:prstGeom prst="rect">
+                      <a:avLst/>
+                    </a:prstGeom>
+                    <a:noFill/>
+                    <a:ln>
+                      <a:solidFill>
+                        <a:schemeClr val="tx1"/>
+                      </a:solidFill>
+                    </a:ln>
+                  </pic:spPr>
+                </pic:pic>
+              </a:graphicData>
+            </a:graphic>
+          </wp:inline>
+        </w:drawing>
+      </w:r>
+      <w:r>
+        <w:rPr>
+          <w:rFonts w:hint="default"/>
+          <w:lang w:val="pt-BR"/>
+        </w:rPr>
+        <w:t xml:space="preserve"> </w:t>
+      </w:r>
+      <w:r>
+        <w:drawing>
+          <wp:inline distT="0" distB="0" distL="114300" distR="114300">
+            <wp:extent cx="2611755" cy="2731770"/>
+            <wp:effectExtent l="9525" t="9525" r="26670" b="20955"/>
+            <wp:docPr id="9" name="Picture 4"/>
+            <wp:cNvGraphicFramePr>
+              <a:graphicFrameLocks xmlns:a="http://schemas.openxmlformats.org/drawingml/2006/main" noChangeAspect="1"/>
+            </wp:cNvGraphicFramePr>
+            <a:graphic xmlns:a="http://schemas.openxmlformats.org/drawingml/2006/main">
+              <a:graphicData uri="http://schemas.openxmlformats.org/drawingml/2006/picture">
+                <pic:pic xmlns:pic="http://schemas.openxmlformats.org/drawingml/2006/picture">
+                  <pic:nvPicPr>
+                    <pic:cNvPr id="9" name="Picture 4"/>
+                    <pic:cNvPicPr>
+                      <a:picLocks noChangeAspect="1"/>
+                    </pic:cNvPicPr>
+                  </pic:nvPicPr>
+                  <pic:blipFill>
+                    <a:blip r:embed="rId12"/>
+                    <a:stretch>
+                      <a:fillRect/>
+                    </a:stretch>
+                  </pic:blipFill>
+                  <pic:spPr>
+                    <a:xfrm>
+                      <a:off x="0" y="0"/>
+                      <a:ext cx="2611755" cy="2731770"/>
+                    </a:xfrm>
+                    <a:prstGeom prst="rect">
+                      <a:avLst/>
+                    </a:prstGeom>
+                    <a:noFill/>
+                    <a:ln>
+                      <a:solidFill>
+                        <a:schemeClr val="tx1"/>
+                      </a:solidFill>
+                    </a:ln>
+                  </pic:spPr>
+                </pic:pic>
+              </a:graphicData>
+            </a:graphic>
+          </wp:inline>
+        </w:drawing>
+      </w:r>
+    </w:p>
+    <w:p>
+      <w:pPr>
+        <w:ind w:left="0" w:leftChars="0" w:firstLine="0" w:firstLineChars="0"/>
+        <w:jc w:val="left"/>
+        <w:rPr>
+          <w:rFonts w:hint="default"/>
+          <w:lang w:val="pt-BR"/>
+        </w:rPr>
+      </w:pPr>
+    </w:p>
+    <w:p>
+      <w:pPr>
+        <w:ind w:left="0" w:leftChars="0" w:firstLine="0" w:firstLineChars="0"/>
+        <w:jc w:val="left"/>
+      </w:pPr>
+      <w:r>
+        <w:drawing>
+          <wp:inline distT="0" distB="0" distL="114300" distR="114300">
+            <wp:extent cx="3363595" cy="1642110"/>
+            <wp:effectExtent l="9525" t="9525" r="17780" b="24765"/>
+            <wp:docPr id="10" name="Picture 5"/>
+            <wp:cNvGraphicFramePr>
+              <a:graphicFrameLocks xmlns:a="http://schemas.openxmlformats.org/drawingml/2006/main" noChangeAspect="1"/>
+            </wp:cNvGraphicFramePr>
+            <a:graphic xmlns:a="http://schemas.openxmlformats.org/drawingml/2006/main">
+              <a:graphicData uri="http://schemas.openxmlformats.org/drawingml/2006/picture">
+                <pic:pic xmlns:pic="http://schemas.openxmlformats.org/drawingml/2006/picture">
+                  <pic:nvPicPr>
+                    <pic:cNvPr id="10" name="Picture 5"/>
+                    <pic:cNvPicPr>
+                      <a:picLocks noChangeAspect="1"/>
+                    </pic:cNvPicPr>
+                  </pic:nvPicPr>
+                  <pic:blipFill>
+                    <a:blip r:embed="rId13"/>
+                    <a:stretch>
+                      <a:fillRect/>
+                    </a:stretch>
+                  </pic:blipFill>
+                  <pic:spPr>
+                    <a:xfrm>
+                      <a:off x="0" y="0"/>
+                      <a:ext cx="3363595" cy="1642110"/>
+                    </a:xfrm>
+                    <a:prstGeom prst="rect">
+                      <a:avLst/>
+                    </a:prstGeom>
+                    <a:noFill/>
+                    <a:ln>
+                      <a:solidFill>
+                        <a:schemeClr val="tx1"/>
+                      </a:solidFill>
+                    </a:ln>
+                  </pic:spPr>
+                </pic:pic>
+              </a:graphicData>
+            </a:graphic>
+          </wp:inline>
+        </w:drawing>
+      </w:r>
+      <w:bookmarkStart w:id="0" w:name="_GoBack"/>
+      <w:bookmarkEnd w:id="0"/>
+    </w:p>
+    <w:p>
+      <w:pPr>
+        <w:ind w:left="0" w:leftChars="0" w:firstLine="0" w:firstLineChars="0"/>
+        <w:jc w:val="left"/>
+      </w:pPr>
+    </w:p>
+    <w:p>
+      <w:pPr>
+        <w:ind w:left="0" w:leftChars="0" w:firstLine="0" w:firstLineChars="0"/>
+        <w:jc w:val="left"/>
+        <w:rPr>
+          <w:rFonts w:hint="default"/>
+          <w:b/>
+          <w:bCs/>
+          <w:lang w:val="pt-BR"/>
+        </w:rPr>
+      </w:pPr>
+    </w:p>
+    <w:p>
+      <w:pPr>
+        <w:ind w:left="0" w:leftChars="0" w:firstLine="0" w:firstLineChars="0"/>
+        <w:jc w:val="left"/>
+        <w:rPr>
+          <w:rFonts w:hint="default"/>
+          <w:b/>
+          <w:bCs/>
+          <w:lang w:val="pt-BR"/>
+        </w:rPr>
+      </w:pPr>
+    </w:p>
+    <w:p>
+      <w:pPr>
+        <w:ind w:left="0" w:leftChars="0" w:firstLine="0" w:firstLineChars="0"/>
+        <w:jc w:val="left"/>
+        <w:rPr>
+          <w:rFonts w:hint="default"/>
+          <w:b/>
+          <w:bCs/>
+          <w:lang w:val="pt-BR"/>
+        </w:rPr>
+      </w:pPr>
+    </w:p>
+    <w:p>
+      <w:pPr>
+        <w:ind w:left="0" w:leftChars="0" w:firstLine="0" w:firstLineChars="0"/>
+        <w:jc w:val="left"/>
+        <w:rPr>
+          <w:rFonts w:hint="default"/>
+          <w:b/>
+          <w:bCs/>
+          <w:lang w:val="pt-BR"/>
+        </w:rPr>
+      </w:pPr>
+    </w:p>
+    <w:p>
+      <w:pPr>
+        <w:ind w:left="0" w:leftChars="0" w:firstLine="0" w:firstLineChars="0"/>
+        <w:jc w:val="left"/>
+        <w:rPr>
+          <w:rFonts w:hint="default"/>
+          <w:b/>
+          <w:bCs/>
+          <w:lang w:val="pt-BR"/>
+        </w:rPr>
+      </w:pPr>
+    </w:p>
+    <w:p>
+      <w:pPr>
+        <w:ind w:left="0" w:leftChars="0" w:firstLine="0" w:firstLineChars="0"/>
+        <w:jc w:val="left"/>
+        <w:rPr>
+          <w:rFonts w:hint="default"/>
+          <w:b/>
+          <w:bCs/>
+          <w:lang w:val="pt-BR"/>
+        </w:rPr>
+      </w:pPr>
+    </w:p>
+    <w:p>
+      <w:pPr>
+        <w:ind w:left="0" w:leftChars="0" w:firstLine="0" w:firstLineChars="0"/>
+        <w:jc w:val="left"/>
+        <w:rPr>
+          <w:rFonts w:hint="default"/>
+          <w:b/>
+          <w:bCs/>
+          <w:lang w:val="pt-BR"/>
+        </w:rPr>
+      </w:pPr>
+    </w:p>
+    <w:p>
+      <w:pPr>
+        <w:ind w:left="0" w:leftChars="0" w:firstLine="0" w:firstLineChars="0"/>
+        <w:jc w:val="left"/>
+        <w:rPr>
+          <w:rFonts w:hint="default"/>
+          <w:b/>
+          <w:bCs/>
+          <w:lang w:val="pt-BR"/>
+        </w:rPr>
+      </w:pPr>
+    </w:p>
+    <w:p>
+      <w:pPr>
+        <w:ind w:left="0" w:leftChars="0" w:firstLine="0" w:firstLineChars="0"/>
+        <w:jc w:val="left"/>
+        <w:rPr>
+          <w:rFonts w:hint="default"/>
+          <w:b/>
+          <w:bCs/>
+          <w:lang w:val="pt-BR"/>
+        </w:rPr>
+      </w:pPr>
+    </w:p>
+    <w:p>
+      <w:pPr>
+        <w:ind w:left="0" w:leftChars="0" w:firstLine="0" w:firstLineChars="0"/>
+        <w:jc w:val="left"/>
+        <w:rPr>
+          <w:rFonts w:hint="default"/>
+          <w:b/>
+          <w:bCs/>
+          <w:lang w:val="pt-BR"/>
+        </w:rPr>
+      </w:pPr>
+    </w:p>
+    <w:p>
+      <w:pPr>
+        <w:ind w:left="0" w:leftChars="0" w:firstLine="0" w:firstLineChars="0"/>
+        <w:jc w:val="left"/>
+        <w:rPr>
+          <w:rFonts w:hint="default"/>
+          <w:b/>
+          <w:bCs/>
+          <w:lang w:val="pt-BR"/>
+        </w:rPr>
+      </w:pPr>
+    </w:p>
+    <w:p>
+      <w:pPr>
+        <w:ind w:left="0" w:leftChars="0" w:firstLine="0" w:firstLineChars="0"/>
+        <w:jc w:val="left"/>
+        <w:rPr>
+          <w:rFonts w:hint="default"/>
+          <w:b/>
+          <w:bCs/>
+          <w:lang w:val="pt-BR"/>
+        </w:rPr>
+      </w:pPr>
+    </w:p>
+    <w:p>
+      <w:pPr>
+        <w:ind w:left="0" w:leftChars="0" w:firstLine="0" w:firstLineChars="0"/>
+        <w:jc w:val="left"/>
+        <w:rPr>
+          <w:rFonts w:hint="default"/>
+          <w:b/>
+          <w:bCs/>
+          <w:lang w:val="pt-BR"/>
+        </w:rPr>
+      </w:pPr>
+    </w:p>
+    <w:p>
+      <w:pPr>
+        <w:ind w:left="0" w:leftChars="0" w:firstLine="0" w:firstLineChars="0"/>
+        <w:jc w:val="left"/>
+        <w:rPr>
+          <w:rFonts w:hint="default"/>
+          <w:b/>
+          <w:bCs/>
+          <w:lang w:val="pt-BR"/>
+        </w:rPr>
+      </w:pPr>
+    </w:p>
+    <w:p>
+      <w:pPr>
+        <w:ind w:left="0" w:leftChars="0" w:firstLine="0" w:firstLineChars="0"/>
+        <w:jc w:val="left"/>
+        <w:rPr>
+          <w:rFonts w:hint="default"/>
+          <w:b/>
+          <w:bCs/>
+          <w:lang w:val="pt-BR"/>
+        </w:rPr>
+      </w:pPr>
+    </w:p>
+    <w:p>
+      <w:pPr>
+        <w:ind w:left="0" w:leftChars="0" w:firstLine="0" w:firstLineChars="0"/>
+        <w:jc w:val="left"/>
+        <w:rPr>
+          <w:rFonts w:hint="default"/>
+          <w:b/>
+          <w:bCs/>
+          <w:lang w:val="pt-BR"/>
+        </w:rPr>
+      </w:pPr>
+    </w:p>
+    <w:p>
+      <w:pPr>
+        <w:ind w:left="0" w:leftChars="0" w:firstLine="0" w:firstLineChars="0"/>
+        <w:jc w:val="left"/>
+        <w:rPr>
+          <w:rFonts w:hint="default"/>
+          <w:b/>
+          <w:bCs/>
+          <w:lang w:val="pt-BR"/>
+        </w:rPr>
+      </w:pPr>
+    </w:p>
+    <w:p>
+      <w:pPr>
+        <w:ind w:left="0" w:leftChars="0" w:firstLine="0" w:firstLineChars="0"/>
+        <w:jc w:val="left"/>
+        <w:rPr>
+          <w:rFonts w:hint="default"/>
+          <w:b/>
+          <w:bCs/>
+          <w:lang w:val="pt-BR"/>
+        </w:rPr>
+      </w:pPr>
+    </w:p>
+    <w:p>
+      <w:pPr>
+        <w:ind w:left="0" w:leftChars="0" w:firstLine="0" w:firstLineChars="0"/>
+        <w:jc w:val="left"/>
+        <w:rPr>
+          <w:rFonts w:hint="default"/>
+          <w:b/>
+          <w:bCs/>
+          <w:lang w:val="pt-BR"/>
+        </w:rPr>
       </w:pPr>
     </w:p>
     <w:p>
@@ -2235,8 +2890,6 @@
           <w:lang w:val="pt-BR"/>
         </w:rPr>
       </w:pPr>
-      <w:bookmarkStart w:id="0" w:name="_GoBack"/>
-      <w:bookmarkEnd w:id="0"/>
     </w:p>
     <w:p>
       <w:pPr>

</xml_diff>

<commit_message>
Update Notes - Try Catch, finally, DomainExceptions
</commit_message>
<xml_diff>
--- a/Notes2.docx
+++ b/Notes2.docx
@@ -5918,6 +5918,19 @@
         <w:jc w:val="left"/>
         <w:rPr>
           <w:rFonts w:hint="default" w:ascii="Cascadia Mono" w:hAnsi="Cascadia Mono" w:eastAsia="Cascadia Mono"/>
+          <w:color w:val="000000"/>
+          <w:sz w:val="19"/>
+          <w:szCs w:val="24"/>
+          <w:highlight w:val="white"/>
+        </w:rPr>
+      </w:pPr>
+    </w:p>
+    <w:p>
+      <w:pPr>
+        <w:ind w:left="0" w:leftChars="0" w:firstLine="0" w:firstLineChars="0"/>
+        <w:jc w:val="left"/>
+        <w:rPr>
+          <w:rFonts w:hint="default" w:ascii="Cascadia Mono" w:hAnsi="Cascadia Mono" w:eastAsia="Cascadia Mono"/>
           <w:b/>
           <w:bCs/>
           <w:color w:val="000000"/>
@@ -7372,19 +7385,2585 @@
         </w:rPr>
         <w:t>//SEM IMPLEMENTAÇÃO - SEM CHAVES</w:t>
       </w:r>
+    </w:p>
+    <w:p>
+      <w:pPr>
+        <w:ind w:left="0" w:leftChars="0" w:firstLine="0" w:firstLineChars="0"/>
+        <w:jc w:val="left"/>
+        <w:rPr>
+          <w:rFonts w:hint="default" w:ascii="Cascadia Mono" w:hAnsi="Cascadia Mono" w:eastAsia="Cascadia Mono"/>
+          <w:color w:val="000000"/>
+          <w:sz w:val="19"/>
+          <w:szCs w:val="24"/>
+          <w:highlight w:val="white"/>
+          <w:lang w:val="pt-BR"/>
+        </w:rPr>
+      </w:pPr>
+    </w:p>
+    <w:p>
+      <w:pPr>
+        <w:ind w:left="0" w:leftChars="0" w:firstLine="0" w:firstLineChars="0"/>
+        <w:jc w:val="left"/>
+        <w:rPr>
+          <w:rFonts w:hint="default" w:ascii="Cascadia Mono" w:hAnsi="Cascadia Mono" w:eastAsia="Cascadia Mono"/>
+          <w:color w:val="000000"/>
+          <w:sz w:val="19"/>
+          <w:szCs w:val="24"/>
+          <w:highlight w:val="white"/>
+          <w:lang w:val="pt-BR"/>
+        </w:rPr>
+      </w:pPr>
+    </w:p>
+    <w:p>
+      <w:pPr>
+        <w:ind w:left="0" w:leftChars="0" w:firstLine="0" w:firstLineChars="0"/>
+        <w:jc w:val="left"/>
+        <w:rPr>
+          <w:rFonts w:hint="default" w:ascii="Cascadia Mono" w:hAnsi="Cascadia Mono" w:eastAsia="Cascadia Mono"/>
+          <w:color w:val="000000"/>
+          <w:sz w:val="19"/>
+          <w:szCs w:val="24"/>
+          <w:highlight w:val="white"/>
+          <w:lang w:val="pt-BR"/>
+        </w:rPr>
+      </w:pPr>
+    </w:p>
+    <w:p>
+      <w:pPr>
+        <w:ind w:left="0" w:leftChars="0" w:firstLine="0" w:firstLineChars="0"/>
+        <w:jc w:val="left"/>
+        <w:rPr>
+          <w:rFonts w:hint="default" w:ascii="Cascadia Mono" w:hAnsi="Cascadia Mono" w:eastAsia="Cascadia Mono"/>
+          <w:color w:val="000000"/>
+          <w:sz w:val="19"/>
+          <w:szCs w:val="24"/>
+          <w:highlight w:val="white"/>
+          <w:lang w:val="pt-BR"/>
+        </w:rPr>
+      </w:pPr>
+    </w:p>
+    <w:p>
+      <w:pPr>
+        <w:ind w:left="0" w:leftChars="0" w:firstLine="0" w:firstLineChars="0"/>
+        <w:jc w:val="left"/>
+        <w:rPr>
+          <w:rFonts w:hint="default" w:ascii="Cascadia Mono" w:hAnsi="Cascadia Mono" w:eastAsia="Cascadia Mono"/>
+          <w:color w:val="000000"/>
+          <w:sz w:val="19"/>
+          <w:szCs w:val="24"/>
+          <w:highlight w:val="white"/>
+          <w:lang w:val="pt-BR"/>
+        </w:rPr>
+      </w:pPr>
+    </w:p>
+    <w:p>
+      <w:pPr>
+        <w:ind w:left="0" w:leftChars="0" w:firstLine="0" w:firstLineChars="0"/>
+        <w:jc w:val="left"/>
+        <w:rPr>
+          <w:rFonts w:hint="default" w:ascii="Cascadia Mono" w:hAnsi="Cascadia Mono" w:eastAsia="Cascadia Mono"/>
+          <w:color w:val="000000"/>
+          <w:sz w:val="19"/>
+          <w:szCs w:val="24"/>
+          <w:highlight w:val="white"/>
+          <w:lang w:val="pt-BR"/>
+        </w:rPr>
+      </w:pPr>
+    </w:p>
+    <w:p>
+      <w:pPr>
+        <w:ind w:left="0" w:leftChars="0" w:firstLine="0" w:firstLineChars="0"/>
+        <w:jc w:val="left"/>
+        <w:rPr>
+          <w:rFonts w:hint="default" w:ascii="Cascadia Mono" w:hAnsi="Cascadia Mono" w:eastAsia="Cascadia Mono"/>
+          <w:color w:val="000000"/>
+          <w:sz w:val="19"/>
+          <w:szCs w:val="24"/>
+          <w:highlight w:val="white"/>
+          <w:lang w:val="pt-BR"/>
+        </w:rPr>
+      </w:pPr>
+    </w:p>
+    <w:p>
+      <w:pPr>
+        <w:ind w:left="0" w:leftChars="0" w:firstLine="0" w:firstLineChars="0"/>
+        <w:jc w:val="left"/>
+        <w:rPr>
+          <w:rFonts w:hint="default" w:ascii="Cascadia Mono" w:hAnsi="Cascadia Mono" w:eastAsia="Cascadia Mono"/>
+          <w:color w:val="000000"/>
+          <w:sz w:val="19"/>
+          <w:szCs w:val="24"/>
+          <w:highlight w:val="white"/>
+          <w:lang w:val="pt-BR"/>
+        </w:rPr>
+      </w:pPr>
+    </w:p>
+    <w:p>
+      <w:pPr>
+        <w:ind w:left="0" w:leftChars="0" w:firstLine="0" w:firstLineChars="0"/>
+        <w:jc w:val="left"/>
+        <w:rPr>
+          <w:rFonts w:hint="default" w:ascii="Cascadia Mono" w:hAnsi="Cascadia Mono" w:eastAsia="Cascadia Mono"/>
+          <w:color w:val="000000"/>
+          <w:sz w:val="19"/>
+          <w:szCs w:val="24"/>
+          <w:highlight w:val="white"/>
+          <w:lang w:val="pt-BR"/>
+        </w:rPr>
+      </w:pPr>
+    </w:p>
+    <w:p>
+      <w:pPr>
+        <w:ind w:left="0" w:leftChars="0" w:firstLine="0" w:firstLineChars="0"/>
+        <w:jc w:val="left"/>
+        <w:rPr>
+          <w:rFonts w:hint="default" w:ascii="Cascadia Mono" w:hAnsi="Cascadia Mono" w:eastAsia="Cascadia Mono"/>
+          <w:color w:val="000000"/>
+          <w:sz w:val="19"/>
+          <w:szCs w:val="24"/>
+          <w:highlight w:val="white"/>
+          <w:lang w:val="pt-BR"/>
+        </w:rPr>
+      </w:pPr>
+    </w:p>
+    <w:p>
+      <w:pPr>
+        <w:ind w:left="0" w:leftChars="0" w:firstLine="0" w:firstLineChars="0"/>
+        <w:jc w:val="left"/>
+        <w:rPr>
+          <w:rFonts w:hint="default" w:ascii="Cascadia Mono" w:hAnsi="Cascadia Mono" w:eastAsia="Cascadia Mono"/>
+          <w:color w:val="000000"/>
+          <w:sz w:val="19"/>
+          <w:szCs w:val="24"/>
+          <w:highlight w:val="white"/>
+          <w:lang w:val="pt-BR"/>
+        </w:rPr>
+      </w:pPr>
+    </w:p>
+    <w:p>
+      <w:pPr>
+        <w:ind w:left="0" w:leftChars="0" w:firstLine="0" w:firstLineChars="0"/>
+        <w:jc w:val="left"/>
+        <w:rPr>
+          <w:rFonts w:hint="default" w:ascii="Cascadia Mono" w:hAnsi="Cascadia Mono" w:eastAsia="Cascadia Mono"/>
+          <w:color w:val="000000"/>
+          <w:sz w:val="19"/>
+          <w:szCs w:val="24"/>
+          <w:highlight w:val="white"/>
+          <w:lang w:val="pt-BR"/>
+        </w:rPr>
+      </w:pPr>
+    </w:p>
+    <w:p>
+      <w:pPr>
+        <w:ind w:left="0" w:leftChars="0" w:firstLine="0" w:firstLineChars="0"/>
+        <w:jc w:val="left"/>
+        <w:rPr>
+          <w:rFonts w:hint="default" w:ascii="Cascadia Mono" w:hAnsi="Cascadia Mono" w:eastAsia="Cascadia Mono"/>
+          <w:color w:val="000000"/>
+          <w:sz w:val="19"/>
+          <w:szCs w:val="24"/>
+          <w:highlight w:val="white"/>
+          <w:lang w:val="pt-BR"/>
+        </w:rPr>
+      </w:pPr>
+    </w:p>
+    <w:p>
+      <w:pPr>
+        <w:ind w:left="0" w:leftChars="0" w:firstLine="0" w:firstLineChars="0"/>
+        <w:jc w:val="left"/>
+        <w:rPr>
+          <w:rFonts w:hint="default" w:ascii="Cascadia Mono" w:hAnsi="Cascadia Mono" w:eastAsia="Cascadia Mono"/>
+          <w:color w:val="000000"/>
+          <w:sz w:val="19"/>
+          <w:szCs w:val="24"/>
+          <w:highlight w:val="white"/>
+          <w:lang w:val="pt-BR"/>
+        </w:rPr>
+      </w:pPr>
+    </w:p>
+    <w:p>
+      <w:pPr>
+        <w:ind w:left="0" w:leftChars="0" w:firstLine="0" w:firstLineChars="0"/>
+        <w:jc w:val="left"/>
+        <w:rPr>
+          <w:rFonts w:hint="default" w:ascii="Cascadia Mono" w:hAnsi="Cascadia Mono" w:eastAsia="Cascadia Mono"/>
+          <w:color w:val="000000"/>
+          <w:sz w:val="19"/>
+          <w:szCs w:val="24"/>
+          <w:highlight w:val="white"/>
+          <w:lang w:val="pt-BR"/>
+        </w:rPr>
+      </w:pPr>
+    </w:p>
+    <w:p>
+      <w:pPr>
+        <w:ind w:left="0" w:leftChars="0" w:firstLine="0" w:firstLineChars="0"/>
+        <w:jc w:val="left"/>
+        <w:rPr>
+          <w:rFonts w:hint="default" w:ascii="Cascadia Mono" w:hAnsi="Cascadia Mono" w:eastAsia="Cascadia Mono"/>
+          <w:b/>
+          <w:bCs/>
+          <w:color w:val="000000"/>
+          <w:sz w:val="19"/>
+          <w:szCs w:val="24"/>
+          <w:highlight w:val="white"/>
+          <w:lang w:val="pt-BR"/>
+        </w:rPr>
+      </w:pPr>
+      <w:r>
+        <w:rPr>
+          <w:rFonts w:hint="default" w:ascii="Cascadia Mono" w:hAnsi="Cascadia Mono" w:eastAsia="Cascadia Mono"/>
+          <w:b/>
+          <w:bCs/>
+          <w:color w:val="000000"/>
+          <w:sz w:val="19"/>
+          <w:szCs w:val="24"/>
+          <w:highlight w:val="white"/>
+          <w:lang w:val="pt-BR"/>
+        </w:rPr>
+        <w:t>---EXCEÇÕES---</w:t>
+      </w:r>
+    </w:p>
+    <w:p>
+      <w:pPr>
+        <w:ind w:left="0" w:leftChars="0" w:firstLine="0" w:firstLineChars="0"/>
+        <w:jc w:val="left"/>
+        <w:rPr>
+          <w:rFonts w:hint="default" w:ascii="Cascadia Mono" w:hAnsi="Cascadia Mono" w:eastAsia="Cascadia Mono"/>
+          <w:color w:val="000000"/>
+          <w:sz w:val="19"/>
+          <w:szCs w:val="24"/>
+          <w:highlight w:val="white"/>
+          <w:lang w:val="pt-BR"/>
+        </w:rPr>
+      </w:pPr>
+      <w:r>
+        <w:rPr>
+          <w:rFonts w:hint="default" w:ascii="Cascadia Mono" w:hAnsi="Cascadia Mono" w:eastAsia="Cascadia Mono"/>
+          <w:color w:val="000000"/>
+          <w:sz w:val="19"/>
+          <w:szCs w:val="24"/>
+          <w:highlight w:val="white"/>
+          <w:lang w:val="pt-BR"/>
+        </w:rPr>
+        <w:t>SystemException - Exceções do próprio sistema.</w:t>
+      </w:r>
+    </w:p>
+    <w:p>
+      <w:pPr>
+        <w:ind w:left="0" w:leftChars="0" w:firstLine="0" w:firstLineChars="0"/>
+        <w:jc w:val="left"/>
+        <w:rPr>
+          <w:rFonts w:hint="default" w:ascii="Cascadia Mono" w:hAnsi="Cascadia Mono" w:eastAsia="Cascadia Mono"/>
+          <w:color w:val="000000"/>
+          <w:sz w:val="19"/>
+          <w:szCs w:val="24"/>
+          <w:highlight w:val="white"/>
+          <w:lang w:val="pt-BR"/>
+        </w:rPr>
+      </w:pPr>
+      <w:r>
+        <w:rPr>
+          <w:rFonts w:hint="default" w:ascii="Cascadia Mono" w:hAnsi="Cascadia Mono" w:eastAsia="Cascadia Mono"/>
+          <w:color w:val="000000"/>
+          <w:sz w:val="19"/>
+          <w:szCs w:val="24"/>
+          <w:highlight w:val="white"/>
+          <w:lang w:val="pt-BR"/>
+        </w:rPr>
+        <w:t>ApplicationException - Para criação de exceções pelo programador na aplicação.</w:t>
+      </w:r>
+    </w:p>
+    <w:p>
+      <w:pPr>
+        <w:ind w:left="0" w:leftChars="0" w:firstLine="0" w:firstLineChars="0"/>
+        <w:jc w:val="left"/>
+      </w:pPr>
+      <w:r>
+        <w:drawing>
+          <wp:inline distT="0" distB="0" distL="114300" distR="114300">
+            <wp:extent cx="3931285" cy="2954020"/>
+            <wp:effectExtent l="9525" t="9525" r="21590" b="27305"/>
+            <wp:docPr id="14" name="Picture 1"/>
+            <wp:cNvGraphicFramePr>
+              <a:graphicFrameLocks xmlns:a="http://schemas.openxmlformats.org/drawingml/2006/main" noChangeAspect="1"/>
+            </wp:cNvGraphicFramePr>
+            <a:graphic xmlns:a="http://schemas.openxmlformats.org/drawingml/2006/main">
+              <a:graphicData uri="http://schemas.openxmlformats.org/drawingml/2006/picture">
+                <pic:pic xmlns:pic="http://schemas.openxmlformats.org/drawingml/2006/picture">
+                  <pic:nvPicPr>
+                    <pic:cNvPr id="14" name="Picture 1"/>
+                    <pic:cNvPicPr>
+                      <a:picLocks noChangeAspect="1"/>
+                    </pic:cNvPicPr>
+                  </pic:nvPicPr>
+                  <pic:blipFill>
+                    <a:blip r:embed="rId17"/>
+                    <a:stretch>
+                      <a:fillRect/>
+                    </a:stretch>
+                  </pic:blipFill>
+                  <pic:spPr>
+                    <a:xfrm>
+                      <a:off x="0" y="0"/>
+                      <a:ext cx="3931285" cy="2954020"/>
+                    </a:xfrm>
+                    <a:prstGeom prst="rect">
+                      <a:avLst/>
+                    </a:prstGeom>
+                    <a:noFill/>
+                    <a:ln>
+                      <a:solidFill>
+                        <a:schemeClr val="tx1"/>
+                      </a:solidFill>
+                    </a:ln>
+                  </pic:spPr>
+                </pic:pic>
+              </a:graphicData>
+            </a:graphic>
+          </wp:inline>
+        </w:drawing>
+      </w:r>
+    </w:p>
+    <w:p>
+      <w:pPr>
+        <w:ind w:left="0" w:leftChars="0" w:firstLine="0" w:firstLineChars="0"/>
+        <w:jc w:val="left"/>
+      </w:pPr>
+    </w:p>
+    <w:p>
+      <w:pPr>
+        <w:ind w:left="0" w:leftChars="0" w:firstLine="0" w:firstLineChars="0"/>
+        <w:jc w:val="left"/>
+        <w:rPr>
+          <w:rFonts w:hint="default"/>
+          <w:b/>
+          <w:bCs/>
+          <w:lang w:val="pt-BR"/>
+        </w:rPr>
+      </w:pPr>
+      <w:r>
+        <w:rPr>
+          <w:rFonts w:hint="default"/>
+          <w:b/>
+          <w:bCs/>
+          <w:lang w:val="pt-BR"/>
+        </w:rPr>
+        <w:t>--TRY-CATCH--</w:t>
+      </w:r>
+    </w:p>
+    <w:p>
+      <w:pPr>
+        <w:spacing w:beforeLines="0" w:afterLines="0"/>
+        <w:jc w:val="left"/>
+        <w:rPr>
+          <w:rFonts w:hint="default" w:ascii="Cascadia Mono" w:hAnsi="Cascadia Mono" w:eastAsia="Cascadia Mono"/>
+          <w:color w:val="0000FF"/>
+          <w:sz w:val="19"/>
+          <w:szCs w:val="24"/>
+          <w:highlight w:val="white"/>
+        </w:rPr>
+      </w:pPr>
+      <w:r>
+        <w:rPr>
+          <w:rFonts w:hint="default" w:ascii="Cascadia Mono" w:hAnsi="Cascadia Mono" w:eastAsia="Cascadia Mono"/>
+          <w:color w:val="0000FF"/>
+          <w:sz w:val="19"/>
+          <w:szCs w:val="24"/>
+          <w:highlight w:val="white"/>
+        </w:rPr>
+        <w:t>try</w:t>
+      </w:r>
+    </w:p>
+    <w:p>
+      <w:pPr>
+        <w:spacing w:beforeLines="0" w:afterLines="0"/>
+        <w:jc w:val="left"/>
+        <w:rPr>
+          <w:rFonts w:hint="default" w:ascii="Cascadia Mono" w:hAnsi="Cascadia Mono" w:eastAsia="Cascadia Mono"/>
+          <w:color w:val="000000"/>
+          <w:sz w:val="19"/>
+          <w:szCs w:val="24"/>
+          <w:highlight w:val="white"/>
+        </w:rPr>
+      </w:pPr>
+      <w:r>
+        <w:rPr>
+          <w:rFonts w:hint="default" w:ascii="Cascadia Mono" w:hAnsi="Cascadia Mono" w:eastAsia="Cascadia Mono"/>
+          <w:color w:val="000000"/>
+          <w:sz w:val="19"/>
+          <w:szCs w:val="24"/>
+          <w:highlight w:val="white"/>
+        </w:rPr>
+        <w:t>{</w:t>
+      </w:r>
+    </w:p>
+    <w:p>
+      <w:pPr>
+        <w:spacing w:beforeLines="0" w:afterLines="0"/>
+        <w:jc w:val="left"/>
+        <w:rPr>
+          <w:rFonts w:hint="default" w:ascii="Cascadia Mono" w:hAnsi="Cascadia Mono" w:eastAsia="Cascadia Mono"/>
+          <w:color w:val="000000"/>
+          <w:sz w:val="19"/>
+          <w:szCs w:val="24"/>
+          <w:highlight w:val="white"/>
+          <w:lang w:val="pt-BR"/>
+        </w:rPr>
+      </w:pPr>
+      <w:r>
+        <w:rPr>
+          <w:rFonts w:hint="default" w:ascii="Cascadia Mono" w:hAnsi="Cascadia Mono" w:eastAsia="Cascadia Mono"/>
+          <w:color w:val="000000"/>
+          <w:sz w:val="19"/>
+          <w:szCs w:val="24"/>
+          <w:highlight w:val="white"/>
+        </w:rPr>
+        <w:t xml:space="preserve">    </w:t>
+      </w:r>
+      <w:r>
+        <w:rPr>
+          <w:rFonts w:hint="default" w:ascii="Cascadia Mono" w:hAnsi="Cascadia Mono" w:eastAsia="Cascadia Mono"/>
+          <w:color w:val="000000"/>
+          <w:sz w:val="19"/>
+          <w:szCs w:val="24"/>
+          <w:highlight w:val="white"/>
+          <w:lang w:val="pt-BR"/>
+        </w:rPr>
+        <w:t>CÓDIGO COM POSSIBILIDADE DE ERRO</w:t>
+      </w:r>
+    </w:p>
+    <w:p>
+      <w:pPr>
+        <w:spacing w:beforeLines="0" w:afterLines="0"/>
+        <w:jc w:val="left"/>
+        <w:rPr>
+          <w:rFonts w:hint="default" w:ascii="Cascadia Mono" w:hAnsi="Cascadia Mono" w:eastAsia="Cascadia Mono"/>
+          <w:color w:val="000000"/>
+          <w:sz w:val="19"/>
+          <w:szCs w:val="24"/>
+          <w:highlight w:val="white"/>
+        </w:rPr>
+      </w:pPr>
+      <w:r>
+        <w:rPr>
+          <w:rFonts w:hint="default" w:ascii="Cascadia Mono" w:hAnsi="Cascadia Mono" w:eastAsia="Cascadia Mono"/>
+          <w:color w:val="000000"/>
+          <w:sz w:val="19"/>
+          <w:szCs w:val="24"/>
+          <w:highlight w:val="white"/>
+        </w:rPr>
+        <w:t>}</w:t>
+      </w:r>
+    </w:p>
+    <w:p>
+      <w:pPr>
+        <w:spacing w:beforeLines="0" w:afterLines="0"/>
+        <w:jc w:val="left"/>
+        <w:rPr>
+          <w:rFonts w:hint="default" w:ascii="Cascadia Mono" w:hAnsi="Cascadia Mono" w:eastAsia="Cascadia Mono"/>
+          <w:color w:val="000000"/>
+          <w:sz w:val="19"/>
+          <w:szCs w:val="24"/>
+          <w:highlight w:val="white"/>
+        </w:rPr>
+      </w:pPr>
+      <w:r>
+        <w:rPr>
+          <w:rFonts w:hint="default" w:ascii="Cascadia Mono" w:hAnsi="Cascadia Mono" w:eastAsia="Cascadia Mono"/>
+          <w:color w:val="0000FF"/>
+          <w:sz w:val="19"/>
+          <w:szCs w:val="24"/>
+          <w:highlight w:val="white"/>
+        </w:rPr>
+        <w:t>catch</w:t>
+      </w:r>
+      <w:r>
+        <w:rPr>
+          <w:rFonts w:hint="default" w:ascii="Cascadia Mono" w:hAnsi="Cascadia Mono" w:eastAsia="Cascadia Mono"/>
+          <w:color w:val="000000"/>
+          <w:sz w:val="19"/>
+          <w:szCs w:val="24"/>
+          <w:highlight w:val="white"/>
+        </w:rPr>
+        <w:t xml:space="preserve"> (</w:t>
+      </w:r>
+      <w:r>
+        <w:rPr>
+          <w:rFonts w:hint="default" w:ascii="Cascadia Mono" w:hAnsi="Cascadia Mono" w:eastAsia="Cascadia Mono"/>
+          <w:color w:val="000000"/>
+          <w:sz w:val="19"/>
+          <w:szCs w:val="24"/>
+          <w:highlight w:val="white"/>
+          <w:lang w:val="pt-BR"/>
+        </w:rPr>
+        <w:t>TIPO EXCEÇÃO x</w:t>
+      </w:r>
+      <w:r>
+        <w:rPr>
+          <w:rFonts w:hint="default" w:ascii="Cascadia Mono" w:hAnsi="Cascadia Mono" w:eastAsia="Cascadia Mono"/>
+          <w:color w:val="000000"/>
+          <w:sz w:val="19"/>
+          <w:szCs w:val="24"/>
+          <w:highlight w:val="white"/>
+        </w:rPr>
+        <w:t>)</w:t>
+      </w:r>
+    </w:p>
+    <w:p>
+      <w:pPr>
+        <w:spacing w:beforeLines="0" w:afterLines="0"/>
+        <w:jc w:val="left"/>
+        <w:rPr>
+          <w:rFonts w:hint="default" w:ascii="Cascadia Mono" w:hAnsi="Cascadia Mono" w:eastAsia="Cascadia Mono"/>
+          <w:color w:val="000000"/>
+          <w:sz w:val="19"/>
+          <w:szCs w:val="24"/>
+          <w:highlight w:val="white"/>
+        </w:rPr>
+      </w:pPr>
+      <w:r>
+        <w:rPr>
+          <w:rFonts w:hint="default" w:ascii="Cascadia Mono" w:hAnsi="Cascadia Mono" w:eastAsia="Cascadia Mono"/>
+          <w:color w:val="000000"/>
+          <w:sz w:val="19"/>
+          <w:szCs w:val="24"/>
+          <w:highlight w:val="white"/>
+        </w:rPr>
+        <w:t>{</w:t>
+      </w:r>
+    </w:p>
+    <w:p>
+      <w:pPr>
+        <w:spacing w:beforeLines="0" w:afterLines="0"/>
+        <w:jc w:val="left"/>
+        <w:rPr>
+          <w:rFonts w:hint="default" w:ascii="Cascadia Mono" w:hAnsi="Cascadia Mono" w:eastAsia="Cascadia Mono"/>
+          <w:color w:val="000000"/>
+          <w:sz w:val="19"/>
+          <w:szCs w:val="24"/>
+          <w:highlight w:val="white"/>
+        </w:rPr>
+      </w:pPr>
+      <w:r>
+        <w:rPr>
+          <w:rFonts w:hint="default" w:ascii="Cascadia Mono" w:hAnsi="Cascadia Mono" w:eastAsia="Cascadia Mono"/>
+          <w:color w:val="000000"/>
+          <w:sz w:val="19"/>
+          <w:szCs w:val="24"/>
+          <w:highlight w:val="white"/>
+        </w:rPr>
+        <w:t xml:space="preserve">    </w:t>
+      </w:r>
+      <w:r>
+        <w:rPr>
+          <w:rFonts w:hint="default" w:ascii="Cascadia Mono" w:hAnsi="Cascadia Mono" w:eastAsia="Cascadia Mono"/>
+          <w:color w:val="2B91AF"/>
+          <w:sz w:val="19"/>
+          <w:szCs w:val="24"/>
+          <w:highlight w:val="white"/>
+        </w:rPr>
+        <w:t>Console</w:t>
+      </w:r>
+      <w:r>
+        <w:rPr>
+          <w:rFonts w:hint="default" w:ascii="Cascadia Mono" w:hAnsi="Cascadia Mono" w:eastAsia="Cascadia Mono"/>
+          <w:color w:val="000000"/>
+          <w:sz w:val="19"/>
+          <w:szCs w:val="24"/>
+          <w:highlight w:val="white"/>
+        </w:rPr>
+        <w:t>.WriteLine(</w:t>
+      </w:r>
+      <w:r>
+        <w:rPr>
+          <w:rFonts w:hint="default" w:ascii="Cascadia Mono" w:hAnsi="Cascadia Mono" w:eastAsia="Cascadia Mono"/>
+          <w:color w:val="A31515"/>
+          <w:sz w:val="19"/>
+          <w:szCs w:val="24"/>
+          <w:highlight w:val="white"/>
+        </w:rPr>
+        <w:t xml:space="preserve">$"Erro! </w:t>
+      </w:r>
+      <w:r>
+        <w:rPr>
+          <w:rFonts w:hint="default" w:ascii="Cascadia Mono" w:hAnsi="Cascadia Mono" w:eastAsia="Cascadia Mono"/>
+          <w:color w:val="000000"/>
+          <w:sz w:val="19"/>
+          <w:szCs w:val="24"/>
+          <w:highlight w:val="white"/>
+        </w:rPr>
+        <w:t>{</w:t>
+      </w:r>
+      <w:r>
+        <w:rPr>
+          <w:rFonts w:hint="default" w:ascii="Cascadia Mono" w:hAnsi="Cascadia Mono" w:eastAsia="Cascadia Mono"/>
+          <w:color w:val="000000"/>
+          <w:sz w:val="19"/>
+          <w:szCs w:val="24"/>
+          <w:highlight w:val="white"/>
+          <w:lang w:val="pt-BR"/>
+        </w:rPr>
+        <w:t>x</w:t>
+      </w:r>
+      <w:r>
+        <w:rPr>
+          <w:rFonts w:hint="default" w:ascii="Cascadia Mono" w:hAnsi="Cascadia Mono" w:eastAsia="Cascadia Mono"/>
+          <w:color w:val="000000"/>
+          <w:sz w:val="19"/>
+          <w:szCs w:val="24"/>
+          <w:highlight w:val="white"/>
+        </w:rPr>
+        <w:t>.Message}</w:t>
+      </w:r>
+      <w:r>
+        <w:rPr>
+          <w:rFonts w:hint="default" w:ascii="Cascadia Mono" w:hAnsi="Cascadia Mono" w:eastAsia="Cascadia Mono"/>
+          <w:color w:val="A31515"/>
+          <w:sz w:val="19"/>
+          <w:szCs w:val="24"/>
+          <w:highlight w:val="white"/>
+        </w:rPr>
+        <w:t>"</w:t>
+      </w:r>
+      <w:r>
+        <w:rPr>
+          <w:rFonts w:hint="default" w:ascii="Cascadia Mono" w:hAnsi="Cascadia Mono" w:eastAsia="Cascadia Mono"/>
+          <w:color w:val="000000"/>
+          <w:sz w:val="19"/>
+          <w:szCs w:val="24"/>
+          <w:highlight w:val="white"/>
+        </w:rPr>
+        <w:t>);</w:t>
+      </w:r>
+    </w:p>
+    <w:p>
+      <w:pPr>
+        <w:ind w:left="0" w:leftChars="0" w:firstLine="0" w:firstLineChars="0"/>
+        <w:jc w:val="left"/>
+        <w:rPr>
+          <w:rFonts w:hint="default" w:ascii="Cascadia Mono" w:hAnsi="Cascadia Mono" w:eastAsia="Cascadia Mono"/>
+          <w:color w:val="000000"/>
+          <w:sz w:val="19"/>
+          <w:szCs w:val="24"/>
+          <w:highlight w:val="white"/>
+        </w:rPr>
+      </w:pPr>
+      <w:r>
+        <w:rPr>
+          <w:rFonts w:hint="default" w:ascii="Cascadia Mono" w:hAnsi="Cascadia Mono" w:eastAsia="Cascadia Mono"/>
+          <w:color w:val="000000"/>
+          <w:sz w:val="19"/>
+          <w:szCs w:val="24"/>
+          <w:highlight w:val="white"/>
+        </w:rPr>
+        <w:t>}</w:t>
+      </w:r>
+    </w:p>
+    <w:p>
+      <w:pPr>
+        <w:ind w:left="0" w:leftChars="0" w:firstLine="0" w:firstLineChars="0"/>
+        <w:jc w:val="left"/>
+        <w:rPr>
+          <w:rFonts w:hint="default" w:ascii="Cascadia Mono" w:hAnsi="Cascadia Mono" w:eastAsia="Cascadia Mono"/>
+          <w:color w:val="000000"/>
+          <w:sz w:val="19"/>
+          <w:szCs w:val="24"/>
+          <w:highlight w:val="white"/>
+        </w:rPr>
+      </w:pPr>
+    </w:p>
+    <w:p>
+      <w:pPr>
+        <w:ind w:left="0" w:leftChars="0" w:firstLine="0" w:firstLineChars="0"/>
+        <w:jc w:val="left"/>
+        <w:rPr>
+          <w:rFonts w:hint="default" w:ascii="Cascadia Mono" w:hAnsi="Cascadia Mono" w:eastAsia="Cascadia Mono"/>
+          <w:b/>
+          <w:bCs/>
+          <w:color w:val="000000"/>
+          <w:sz w:val="19"/>
+          <w:szCs w:val="24"/>
+          <w:highlight w:val="white"/>
+          <w:lang w:val="pt-BR"/>
+        </w:rPr>
+      </w:pPr>
+      <w:r>
+        <w:rPr>
+          <w:rFonts w:hint="default" w:ascii="Cascadia Mono" w:hAnsi="Cascadia Mono" w:eastAsia="Cascadia Mono"/>
+          <w:b/>
+          <w:bCs/>
+          <w:color w:val="000000"/>
+          <w:sz w:val="19"/>
+          <w:szCs w:val="24"/>
+          <w:highlight w:val="white"/>
+          <w:lang w:val="pt-BR"/>
+        </w:rPr>
+        <w:t>--FINALLY--</w:t>
+      </w:r>
+    </w:p>
+    <w:p>
+      <w:pPr>
+        <w:ind w:left="0" w:leftChars="0" w:firstLine="0" w:firstLineChars="0"/>
+        <w:jc w:val="left"/>
+        <w:rPr>
+          <w:rFonts w:hint="default" w:ascii="Cascadia Mono" w:hAnsi="Cascadia Mono" w:eastAsia="Cascadia Mono"/>
+          <w:b w:val="0"/>
+          <w:bCs w:val="0"/>
+          <w:color w:val="000000"/>
+          <w:sz w:val="19"/>
+          <w:szCs w:val="24"/>
+          <w:highlight w:val="white"/>
+          <w:lang w:val="pt-BR"/>
+        </w:rPr>
+      </w:pPr>
+      <w:r>
+        <w:rPr>
+          <w:rFonts w:hint="default" w:ascii="Cascadia Mono" w:hAnsi="Cascadia Mono" w:eastAsia="Cascadia Mono"/>
+          <w:b w:val="0"/>
+          <w:bCs w:val="0"/>
+          <w:color w:val="000000"/>
+          <w:sz w:val="19"/>
+          <w:szCs w:val="24"/>
+          <w:highlight w:val="white"/>
+          <w:lang w:val="pt-BR"/>
+        </w:rPr>
+        <w:t>Finally é um bloco opcional que poder ser incluído ao try-catch. Ele será executado independente de um catch ter sido ativado ou não. Muito usado para fechar conexão com arquivo de texto e banco de dados</w:t>
+      </w:r>
+    </w:p>
+    <w:p>
+      <w:pPr>
+        <w:spacing w:beforeLines="0" w:afterLines="0"/>
+        <w:jc w:val="left"/>
+        <w:rPr>
+          <w:rFonts w:hint="default" w:ascii="Cascadia Mono" w:hAnsi="Cascadia Mono" w:eastAsia="Cascadia Mono"/>
+          <w:color w:val="0000FF"/>
+          <w:sz w:val="19"/>
+          <w:szCs w:val="24"/>
+          <w:highlight w:val="white"/>
+        </w:rPr>
+      </w:pPr>
+      <w:r>
+        <w:rPr>
+          <w:rFonts w:hint="default" w:ascii="Cascadia Mono" w:hAnsi="Cascadia Mono" w:eastAsia="Cascadia Mono"/>
+          <w:color w:val="0000FF"/>
+          <w:sz w:val="19"/>
+          <w:szCs w:val="24"/>
+          <w:highlight w:val="white"/>
+        </w:rPr>
+        <w:t>try</w:t>
+      </w:r>
+    </w:p>
+    <w:p>
+      <w:pPr>
+        <w:spacing w:beforeLines="0" w:afterLines="0"/>
+        <w:jc w:val="left"/>
+        <w:rPr>
+          <w:rFonts w:hint="default" w:ascii="Cascadia Mono" w:hAnsi="Cascadia Mono" w:eastAsia="Cascadia Mono"/>
+          <w:color w:val="000000"/>
+          <w:sz w:val="19"/>
+          <w:szCs w:val="24"/>
+          <w:highlight w:val="white"/>
+        </w:rPr>
+      </w:pPr>
+      <w:r>
+        <w:rPr>
+          <w:rFonts w:hint="default" w:ascii="Cascadia Mono" w:hAnsi="Cascadia Mono" w:eastAsia="Cascadia Mono"/>
+          <w:color w:val="000000"/>
+          <w:sz w:val="19"/>
+          <w:szCs w:val="24"/>
+          <w:highlight w:val="white"/>
+        </w:rPr>
+        <w:t>{</w:t>
+      </w:r>
+    </w:p>
+    <w:p>
+      <w:pPr>
+        <w:spacing w:beforeLines="0" w:afterLines="0"/>
+        <w:jc w:val="left"/>
+        <w:rPr>
+          <w:rFonts w:hint="default" w:ascii="Cascadia Mono" w:hAnsi="Cascadia Mono" w:eastAsia="Cascadia Mono"/>
+          <w:color w:val="000000"/>
+          <w:sz w:val="19"/>
+          <w:szCs w:val="24"/>
+          <w:highlight w:val="white"/>
+        </w:rPr>
+      </w:pPr>
+      <w:r>
+        <w:rPr>
+          <w:rFonts w:hint="default" w:ascii="Cascadia Mono" w:hAnsi="Cascadia Mono" w:eastAsia="Cascadia Mono"/>
+          <w:color w:val="000000"/>
+          <w:sz w:val="19"/>
+          <w:szCs w:val="24"/>
+          <w:highlight w:val="white"/>
+        </w:rPr>
+        <w:t xml:space="preserve">    </w:t>
+      </w:r>
+      <w:r>
+        <w:rPr>
+          <w:rFonts w:hint="default" w:ascii="Cascadia Mono" w:hAnsi="Cascadia Mono" w:eastAsia="Cascadia Mono"/>
+          <w:color w:val="0000FF"/>
+          <w:sz w:val="19"/>
+          <w:szCs w:val="24"/>
+          <w:highlight w:val="white"/>
+        </w:rPr>
+        <w:t>int</w:t>
+      </w:r>
+      <w:r>
+        <w:rPr>
+          <w:rFonts w:hint="default" w:ascii="Cascadia Mono" w:hAnsi="Cascadia Mono" w:eastAsia="Cascadia Mono"/>
+          <w:color w:val="000000"/>
+          <w:sz w:val="19"/>
+          <w:szCs w:val="24"/>
+          <w:highlight w:val="white"/>
+        </w:rPr>
+        <w:t xml:space="preserve"> a = </w:t>
+      </w:r>
+      <w:r>
+        <w:rPr>
+          <w:rFonts w:hint="default" w:ascii="Cascadia Mono" w:hAnsi="Cascadia Mono" w:eastAsia="Cascadia Mono"/>
+          <w:color w:val="0000FF"/>
+          <w:sz w:val="19"/>
+          <w:szCs w:val="24"/>
+          <w:highlight w:val="white"/>
+        </w:rPr>
+        <w:t>int</w:t>
+      </w:r>
+      <w:r>
+        <w:rPr>
+          <w:rFonts w:hint="default" w:ascii="Cascadia Mono" w:hAnsi="Cascadia Mono" w:eastAsia="Cascadia Mono"/>
+          <w:color w:val="000000"/>
+          <w:sz w:val="19"/>
+          <w:szCs w:val="24"/>
+          <w:highlight w:val="white"/>
+        </w:rPr>
+        <w:t>.Parse(</w:t>
+      </w:r>
+      <w:r>
+        <w:rPr>
+          <w:rFonts w:hint="default" w:ascii="Cascadia Mono" w:hAnsi="Cascadia Mono" w:eastAsia="Cascadia Mono"/>
+          <w:color w:val="2B91AF"/>
+          <w:sz w:val="19"/>
+          <w:szCs w:val="24"/>
+          <w:highlight w:val="white"/>
+        </w:rPr>
+        <w:t>Console</w:t>
+      </w:r>
+      <w:r>
+        <w:rPr>
+          <w:rFonts w:hint="default" w:ascii="Cascadia Mono" w:hAnsi="Cascadia Mono" w:eastAsia="Cascadia Mono"/>
+          <w:color w:val="000000"/>
+          <w:sz w:val="19"/>
+          <w:szCs w:val="24"/>
+          <w:highlight w:val="white"/>
+        </w:rPr>
+        <w:t>.ReadLine());</w:t>
+      </w:r>
+    </w:p>
+    <w:p>
+      <w:pPr>
+        <w:spacing w:beforeLines="0" w:afterLines="0"/>
+        <w:jc w:val="left"/>
+        <w:rPr>
+          <w:rFonts w:hint="default" w:ascii="Cascadia Mono" w:hAnsi="Cascadia Mono" w:eastAsia="Cascadia Mono"/>
+          <w:color w:val="000000"/>
+          <w:sz w:val="19"/>
+          <w:szCs w:val="24"/>
+          <w:highlight w:val="white"/>
+        </w:rPr>
+      </w:pPr>
+      <w:r>
+        <w:rPr>
+          <w:rFonts w:hint="default" w:ascii="Cascadia Mono" w:hAnsi="Cascadia Mono" w:eastAsia="Cascadia Mono"/>
+          <w:color w:val="000000"/>
+          <w:sz w:val="19"/>
+          <w:szCs w:val="24"/>
+          <w:highlight w:val="white"/>
+        </w:rPr>
+        <w:t xml:space="preserve">    </w:t>
+      </w:r>
+      <w:r>
+        <w:rPr>
+          <w:rFonts w:hint="default" w:ascii="Cascadia Mono" w:hAnsi="Cascadia Mono" w:eastAsia="Cascadia Mono"/>
+          <w:color w:val="0000FF"/>
+          <w:sz w:val="19"/>
+          <w:szCs w:val="24"/>
+          <w:highlight w:val="white"/>
+        </w:rPr>
+        <w:t>int</w:t>
+      </w:r>
+      <w:r>
+        <w:rPr>
+          <w:rFonts w:hint="default" w:ascii="Cascadia Mono" w:hAnsi="Cascadia Mono" w:eastAsia="Cascadia Mono"/>
+          <w:color w:val="000000"/>
+          <w:sz w:val="19"/>
+          <w:szCs w:val="24"/>
+          <w:highlight w:val="white"/>
+        </w:rPr>
+        <w:t xml:space="preserve"> b = </w:t>
+      </w:r>
+      <w:r>
+        <w:rPr>
+          <w:rFonts w:hint="default" w:ascii="Cascadia Mono" w:hAnsi="Cascadia Mono" w:eastAsia="Cascadia Mono"/>
+          <w:color w:val="0000FF"/>
+          <w:sz w:val="19"/>
+          <w:szCs w:val="24"/>
+          <w:highlight w:val="white"/>
+        </w:rPr>
+        <w:t>int</w:t>
+      </w:r>
+      <w:r>
+        <w:rPr>
+          <w:rFonts w:hint="default" w:ascii="Cascadia Mono" w:hAnsi="Cascadia Mono" w:eastAsia="Cascadia Mono"/>
+          <w:color w:val="000000"/>
+          <w:sz w:val="19"/>
+          <w:szCs w:val="24"/>
+          <w:highlight w:val="white"/>
+        </w:rPr>
+        <w:t>.Parse(</w:t>
+      </w:r>
+      <w:r>
+        <w:rPr>
+          <w:rFonts w:hint="default" w:ascii="Cascadia Mono" w:hAnsi="Cascadia Mono" w:eastAsia="Cascadia Mono"/>
+          <w:color w:val="2B91AF"/>
+          <w:sz w:val="19"/>
+          <w:szCs w:val="24"/>
+          <w:highlight w:val="white"/>
+        </w:rPr>
+        <w:t>Console</w:t>
+      </w:r>
+      <w:r>
+        <w:rPr>
+          <w:rFonts w:hint="default" w:ascii="Cascadia Mono" w:hAnsi="Cascadia Mono" w:eastAsia="Cascadia Mono"/>
+          <w:color w:val="000000"/>
+          <w:sz w:val="19"/>
+          <w:szCs w:val="24"/>
+          <w:highlight w:val="white"/>
+        </w:rPr>
+        <w:t>.ReadLine());</w:t>
+      </w:r>
+    </w:p>
+    <w:p>
+      <w:pPr>
+        <w:spacing w:beforeLines="0" w:afterLines="0"/>
+        <w:jc w:val="left"/>
+        <w:rPr>
+          <w:rFonts w:hint="default" w:ascii="Cascadia Mono" w:hAnsi="Cascadia Mono" w:eastAsia="Cascadia Mono"/>
+          <w:color w:val="000000"/>
+          <w:sz w:val="19"/>
+          <w:szCs w:val="24"/>
+          <w:highlight w:val="white"/>
+        </w:rPr>
+      </w:pPr>
+      <w:r>
+        <w:rPr>
+          <w:rFonts w:hint="default" w:ascii="Cascadia Mono" w:hAnsi="Cascadia Mono" w:eastAsia="Cascadia Mono"/>
+          <w:color w:val="000000"/>
+          <w:sz w:val="19"/>
+          <w:szCs w:val="24"/>
+          <w:highlight w:val="white"/>
+        </w:rPr>
+        <w:t xml:space="preserve">    </w:t>
+      </w:r>
+      <w:r>
+        <w:rPr>
+          <w:rFonts w:hint="default" w:ascii="Cascadia Mono" w:hAnsi="Cascadia Mono" w:eastAsia="Cascadia Mono"/>
+          <w:color w:val="0000FF"/>
+          <w:sz w:val="19"/>
+          <w:szCs w:val="24"/>
+          <w:highlight w:val="white"/>
+        </w:rPr>
+        <w:t>int</w:t>
+      </w:r>
+      <w:r>
+        <w:rPr>
+          <w:rFonts w:hint="default" w:ascii="Cascadia Mono" w:hAnsi="Cascadia Mono" w:eastAsia="Cascadia Mono"/>
+          <w:color w:val="000000"/>
+          <w:sz w:val="19"/>
+          <w:szCs w:val="24"/>
+          <w:highlight w:val="white"/>
+        </w:rPr>
+        <w:t xml:space="preserve"> c = a / b;</w:t>
+      </w:r>
+    </w:p>
+    <w:p>
+      <w:pPr>
+        <w:spacing w:beforeLines="0" w:afterLines="0"/>
+        <w:jc w:val="left"/>
+        <w:rPr>
+          <w:rFonts w:hint="default" w:ascii="Cascadia Mono" w:hAnsi="Cascadia Mono" w:eastAsia="Cascadia Mono"/>
+          <w:color w:val="000000"/>
+          <w:sz w:val="19"/>
+          <w:szCs w:val="24"/>
+          <w:highlight w:val="white"/>
+        </w:rPr>
+      </w:pPr>
+      <w:r>
+        <w:rPr>
+          <w:rFonts w:hint="default" w:ascii="Cascadia Mono" w:hAnsi="Cascadia Mono" w:eastAsia="Cascadia Mono"/>
+          <w:color w:val="000000"/>
+          <w:sz w:val="19"/>
+          <w:szCs w:val="24"/>
+          <w:highlight w:val="white"/>
+        </w:rPr>
+        <w:t xml:space="preserve">    </w:t>
+      </w:r>
+      <w:r>
+        <w:rPr>
+          <w:rFonts w:hint="default" w:ascii="Cascadia Mono" w:hAnsi="Cascadia Mono" w:eastAsia="Cascadia Mono"/>
+          <w:color w:val="2B91AF"/>
+          <w:sz w:val="19"/>
+          <w:szCs w:val="24"/>
+          <w:highlight w:val="white"/>
+        </w:rPr>
+        <w:t>Console</w:t>
+      </w:r>
+      <w:r>
+        <w:rPr>
+          <w:rFonts w:hint="default" w:ascii="Cascadia Mono" w:hAnsi="Cascadia Mono" w:eastAsia="Cascadia Mono"/>
+          <w:color w:val="000000"/>
+          <w:sz w:val="19"/>
+          <w:szCs w:val="24"/>
+          <w:highlight w:val="white"/>
+        </w:rPr>
+        <w:t>.WriteLine(c);</w:t>
+      </w:r>
+    </w:p>
+    <w:p>
+      <w:pPr>
+        <w:spacing w:beforeLines="0" w:afterLines="0"/>
+        <w:jc w:val="left"/>
+        <w:rPr>
+          <w:rFonts w:hint="default" w:ascii="Cascadia Mono" w:hAnsi="Cascadia Mono" w:eastAsia="Cascadia Mono"/>
+          <w:color w:val="000000"/>
+          <w:sz w:val="19"/>
+          <w:szCs w:val="24"/>
+          <w:highlight w:val="white"/>
+        </w:rPr>
+      </w:pPr>
+      <w:r>
+        <w:rPr>
+          <w:rFonts w:hint="default" w:ascii="Cascadia Mono" w:hAnsi="Cascadia Mono" w:eastAsia="Cascadia Mono"/>
+          <w:color w:val="000000"/>
+          <w:sz w:val="19"/>
+          <w:szCs w:val="24"/>
+          <w:highlight w:val="white"/>
+        </w:rPr>
+        <w:t>}</w:t>
+      </w:r>
+    </w:p>
+    <w:p>
+      <w:pPr>
+        <w:spacing w:beforeLines="0" w:afterLines="0"/>
+        <w:jc w:val="left"/>
+        <w:rPr>
+          <w:rFonts w:hint="default" w:ascii="Cascadia Mono" w:hAnsi="Cascadia Mono" w:eastAsia="Cascadia Mono"/>
+          <w:color w:val="008000"/>
+          <w:sz w:val="19"/>
+          <w:szCs w:val="24"/>
+          <w:highlight w:val="white"/>
+        </w:rPr>
+      </w:pPr>
+      <w:r>
+        <w:rPr>
+          <w:rFonts w:hint="default" w:ascii="Cascadia Mono" w:hAnsi="Cascadia Mono" w:eastAsia="Cascadia Mono"/>
+          <w:color w:val="0000FF"/>
+          <w:sz w:val="19"/>
+          <w:szCs w:val="24"/>
+          <w:highlight w:val="white"/>
+        </w:rPr>
+        <w:t>catch</w:t>
+      </w:r>
+      <w:r>
+        <w:rPr>
+          <w:rFonts w:hint="default" w:ascii="Cascadia Mono" w:hAnsi="Cascadia Mono" w:eastAsia="Cascadia Mono"/>
+          <w:color w:val="000000"/>
+          <w:sz w:val="19"/>
+          <w:szCs w:val="24"/>
+          <w:highlight w:val="white"/>
+        </w:rPr>
+        <w:t xml:space="preserve"> (</w:t>
+      </w:r>
+      <w:r>
+        <w:rPr>
+          <w:rFonts w:hint="default" w:ascii="Cascadia Mono" w:hAnsi="Cascadia Mono" w:eastAsia="Cascadia Mono"/>
+          <w:color w:val="2B91AF"/>
+          <w:sz w:val="19"/>
+          <w:szCs w:val="24"/>
+          <w:highlight w:val="white"/>
+        </w:rPr>
+        <w:t>FormatException</w:t>
+      </w:r>
+      <w:r>
+        <w:rPr>
+          <w:rFonts w:hint="default" w:ascii="Cascadia Mono" w:hAnsi="Cascadia Mono" w:eastAsia="Cascadia Mono"/>
+          <w:color w:val="000000"/>
+          <w:sz w:val="19"/>
+          <w:szCs w:val="24"/>
+          <w:highlight w:val="white"/>
+        </w:rPr>
+        <w:t xml:space="preserve"> e)</w:t>
+      </w:r>
+      <w:r>
+        <w:rPr>
+          <w:rFonts w:hint="default" w:ascii="Cascadia Mono" w:hAnsi="Cascadia Mono" w:eastAsia="Cascadia Mono"/>
+          <w:color w:val="008000"/>
+          <w:sz w:val="19"/>
+          <w:szCs w:val="24"/>
+          <w:highlight w:val="white"/>
+        </w:rPr>
+        <w:t>//VARIÁVEL DO TIPO ERRADO</w:t>
+      </w:r>
+    </w:p>
+    <w:p>
+      <w:pPr>
+        <w:spacing w:beforeLines="0" w:afterLines="0"/>
+        <w:jc w:val="left"/>
+        <w:rPr>
+          <w:rFonts w:hint="default" w:ascii="Cascadia Mono" w:hAnsi="Cascadia Mono" w:eastAsia="Cascadia Mono"/>
+          <w:color w:val="000000"/>
+          <w:sz w:val="19"/>
+          <w:szCs w:val="24"/>
+          <w:highlight w:val="white"/>
+        </w:rPr>
+      </w:pPr>
+      <w:r>
+        <w:rPr>
+          <w:rFonts w:hint="default" w:ascii="Cascadia Mono" w:hAnsi="Cascadia Mono" w:eastAsia="Cascadia Mono"/>
+          <w:color w:val="000000"/>
+          <w:sz w:val="19"/>
+          <w:szCs w:val="24"/>
+          <w:highlight w:val="white"/>
+        </w:rPr>
+        <w:t>{</w:t>
+      </w:r>
+    </w:p>
+    <w:p>
+      <w:pPr>
+        <w:spacing w:beforeLines="0" w:afterLines="0"/>
+        <w:jc w:val="left"/>
+        <w:rPr>
+          <w:rFonts w:hint="default" w:ascii="Cascadia Mono" w:hAnsi="Cascadia Mono" w:eastAsia="Cascadia Mono"/>
+          <w:color w:val="000000"/>
+          <w:sz w:val="19"/>
+          <w:szCs w:val="24"/>
+          <w:highlight w:val="white"/>
+        </w:rPr>
+      </w:pPr>
+      <w:r>
+        <w:rPr>
+          <w:rFonts w:hint="default" w:ascii="Cascadia Mono" w:hAnsi="Cascadia Mono" w:eastAsia="Cascadia Mono"/>
+          <w:color w:val="000000"/>
+          <w:sz w:val="19"/>
+          <w:szCs w:val="24"/>
+          <w:highlight w:val="white"/>
+        </w:rPr>
+        <w:t xml:space="preserve">    </w:t>
+      </w:r>
+      <w:r>
+        <w:rPr>
+          <w:rFonts w:hint="default" w:ascii="Cascadia Mono" w:hAnsi="Cascadia Mono" w:eastAsia="Cascadia Mono"/>
+          <w:color w:val="2B91AF"/>
+          <w:sz w:val="19"/>
+          <w:szCs w:val="24"/>
+          <w:highlight w:val="white"/>
+        </w:rPr>
+        <w:t>Console</w:t>
+      </w:r>
+      <w:r>
+        <w:rPr>
+          <w:rFonts w:hint="default" w:ascii="Cascadia Mono" w:hAnsi="Cascadia Mono" w:eastAsia="Cascadia Mono"/>
+          <w:color w:val="000000"/>
+          <w:sz w:val="19"/>
+          <w:szCs w:val="24"/>
+          <w:highlight w:val="white"/>
+        </w:rPr>
+        <w:t>.WriteLine(</w:t>
+      </w:r>
+      <w:r>
+        <w:rPr>
+          <w:rFonts w:hint="default" w:ascii="Cascadia Mono" w:hAnsi="Cascadia Mono" w:eastAsia="Cascadia Mono"/>
+          <w:color w:val="A31515"/>
+          <w:sz w:val="19"/>
+          <w:szCs w:val="24"/>
+          <w:highlight w:val="white"/>
+        </w:rPr>
+        <w:t xml:space="preserve">$"Erro! </w:t>
+      </w:r>
+      <w:r>
+        <w:rPr>
+          <w:rFonts w:hint="default" w:ascii="Cascadia Mono" w:hAnsi="Cascadia Mono" w:eastAsia="Cascadia Mono"/>
+          <w:color w:val="000000"/>
+          <w:sz w:val="19"/>
+          <w:szCs w:val="24"/>
+          <w:highlight w:val="white"/>
+        </w:rPr>
+        <w:t>{e.Message}</w:t>
+      </w:r>
+      <w:r>
+        <w:rPr>
+          <w:rFonts w:hint="default" w:ascii="Cascadia Mono" w:hAnsi="Cascadia Mono" w:eastAsia="Cascadia Mono"/>
+          <w:color w:val="A31515"/>
+          <w:sz w:val="19"/>
+          <w:szCs w:val="24"/>
+          <w:highlight w:val="white"/>
+        </w:rPr>
+        <w:t>"</w:t>
+      </w:r>
+      <w:r>
+        <w:rPr>
+          <w:rFonts w:hint="default" w:ascii="Cascadia Mono" w:hAnsi="Cascadia Mono" w:eastAsia="Cascadia Mono"/>
+          <w:color w:val="000000"/>
+          <w:sz w:val="19"/>
+          <w:szCs w:val="24"/>
+          <w:highlight w:val="white"/>
+        </w:rPr>
+        <w:t>);</w:t>
+      </w:r>
+    </w:p>
+    <w:p>
+      <w:pPr>
+        <w:spacing w:beforeLines="0" w:afterLines="0"/>
+        <w:jc w:val="left"/>
+        <w:rPr>
+          <w:rFonts w:hint="default" w:ascii="Cascadia Mono" w:hAnsi="Cascadia Mono" w:eastAsia="Cascadia Mono"/>
+          <w:color w:val="000000"/>
+          <w:sz w:val="19"/>
+          <w:szCs w:val="24"/>
+          <w:highlight w:val="white"/>
+        </w:rPr>
+      </w:pPr>
+      <w:r>
+        <w:rPr>
+          <w:rFonts w:hint="default" w:ascii="Cascadia Mono" w:hAnsi="Cascadia Mono" w:eastAsia="Cascadia Mono"/>
+          <w:color w:val="000000"/>
+          <w:sz w:val="19"/>
+          <w:szCs w:val="24"/>
+          <w:highlight w:val="white"/>
+        </w:rPr>
+        <w:t>}</w:t>
+      </w:r>
+    </w:p>
+    <w:p>
+      <w:pPr>
+        <w:spacing w:beforeLines="0" w:afterLines="0"/>
+        <w:jc w:val="left"/>
+        <w:rPr>
+          <w:rFonts w:hint="default" w:ascii="Cascadia Mono" w:hAnsi="Cascadia Mono" w:eastAsia="Cascadia Mono"/>
+          <w:color w:val="008000"/>
+          <w:sz w:val="19"/>
+          <w:szCs w:val="24"/>
+          <w:highlight w:val="white"/>
+        </w:rPr>
+      </w:pPr>
+      <w:r>
+        <w:rPr>
+          <w:rFonts w:hint="default" w:ascii="Cascadia Mono" w:hAnsi="Cascadia Mono" w:eastAsia="Cascadia Mono"/>
+          <w:color w:val="0000FF"/>
+          <w:sz w:val="19"/>
+          <w:szCs w:val="24"/>
+          <w:highlight w:val="white"/>
+        </w:rPr>
+        <w:t>catch</w:t>
+      </w:r>
+      <w:r>
+        <w:rPr>
+          <w:rFonts w:hint="default" w:ascii="Cascadia Mono" w:hAnsi="Cascadia Mono" w:eastAsia="Cascadia Mono"/>
+          <w:color w:val="000000"/>
+          <w:sz w:val="19"/>
+          <w:szCs w:val="24"/>
+          <w:highlight w:val="white"/>
+        </w:rPr>
+        <w:t xml:space="preserve"> (</w:t>
+      </w:r>
+      <w:r>
+        <w:rPr>
+          <w:rFonts w:hint="default" w:ascii="Cascadia Mono" w:hAnsi="Cascadia Mono" w:eastAsia="Cascadia Mono"/>
+          <w:color w:val="2B91AF"/>
+          <w:sz w:val="19"/>
+          <w:szCs w:val="24"/>
+          <w:highlight w:val="white"/>
+        </w:rPr>
+        <w:t>DivideByZeroException</w:t>
+      </w:r>
+      <w:r>
+        <w:rPr>
+          <w:rFonts w:hint="default" w:ascii="Cascadia Mono" w:hAnsi="Cascadia Mono" w:eastAsia="Cascadia Mono"/>
+          <w:color w:val="000000"/>
+          <w:sz w:val="19"/>
+          <w:szCs w:val="24"/>
+          <w:highlight w:val="white"/>
+        </w:rPr>
+        <w:t xml:space="preserve"> e1)</w:t>
+      </w:r>
+      <w:r>
+        <w:rPr>
+          <w:rFonts w:hint="default" w:ascii="Cascadia Mono" w:hAnsi="Cascadia Mono" w:eastAsia="Cascadia Mono"/>
+          <w:color w:val="008000"/>
+          <w:sz w:val="19"/>
+          <w:szCs w:val="24"/>
+          <w:highlight w:val="white"/>
+        </w:rPr>
+        <w:t>//DIVISÃO POR ZERO</w:t>
+      </w:r>
+    </w:p>
+    <w:p>
+      <w:pPr>
+        <w:spacing w:beforeLines="0" w:afterLines="0"/>
+        <w:jc w:val="left"/>
+        <w:rPr>
+          <w:rFonts w:hint="default" w:ascii="Cascadia Mono" w:hAnsi="Cascadia Mono" w:eastAsia="Cascadia Mono"/>
+          <w:color w:val="000000"/>
+          <w:sz w:val="19"/>
+          <w:szCs w:val="24"/>
+          <w:highlight w:val="white"/>
+        </w:rPr>
+      </w:pPr>
+      <w:r>
+        <w:rPr>
+          <w:rFonts w:hint="default" w:ascii="Cascadia Mono" w:hAnsi="Cascadia Mono" w:eastAsia="Cascadia Mono"/>
+          <w:color w:val="000000"/>
+          <w:sz w:val="19"/>
+          <w:szCs w:val="24"/>
+          <w:highlight w:val="white"/>
+        </w:rPr>
+        <w:t>{</w:t>
+      </w:r>
+    </w:p>
+    <w:p>
+      <w:pPr>
+        <w:spacing w:beforeLines="0" w:afterLines="0"/>
+        <w:jc w:val="left"/>
+        <w:rPr>
+          <w:rFonts w:hint="default" w:ascii="Cascadia Mono" w:hAnsi="Cascadia Mono" w:eastAsia="Cascadia Mono"/>
+          <w:color w:val="000000"/>
+          <w:sz w:val="19"/>
+          <w:szCs w:val="24"/>
+          <w:highlight w:val="white"/>
+        </w:rPr>
+      </w:pPr>
+      <w:r>
+        <w:rPr>
+          <w:rFonts w:hint="default" w:ascii="Cascadia Mono" w:hAnsi="Cascadia Mono" w:eastAsia="Cascadia Mono"/>
+          <w:color w:val="000000"/>
+          <w:sz w:val="19"/>
+          <w:szCs w:val="24"/>
+          <w:highlight w:val="white"/>
+        </w:rPr>
+        <w:t xml:space="preserve">    </w:t>
+      </w:r>
+      <w:r>
+        <w:rPr>
+          <w:rFonts w:hint="default" w:ascii="Cascadia Mono" w:hAnsi="Cascadia Mono" w:eastAsia="Cascadia Mono"/>
+          <w:color w:val="2B91AF"/>
+          <w:sz w:val="19"/>
+          <w:szCs w:val="24"/>
+          <w:highlight w:val="white"/>
+        </w:rPr>
+        <w:t>Console</w:t>
+      </w:r>
+      <w:r>
+        <w:rPr>
+          <w:rFonts w:hint="default" w:ascii="Cascadia Mono" w:hAnsi="Cascadia Mono" w:eastAsia="Cascadia Mono"/>
+          <w:color w:val="000000"/>
+          <w:sz w:val="19"/>
+          <w:szCs w:val="24"/>
+          <w:highlight w:val="white"/>
+        </w:rPr>
+        <w:t>.WriteLine(</w:t>
+      </w:r>
+      <w:r>
+        <w:rPr>
+          <w:rFonts w:hint="default" w:ascii="Cascadia Mono" w:hAnsi="Cascadia Mono" w:eastAsia="Cascadia Mono"/>
+          <w:color w:val="A31515"/>
+          <w:sz w:val="19"/>
+          <w:szCs w:val="24"/>
+          <w:highlight w:val="white"/>
+        </w:rPr>
+        <w:t xml:space="preserve">$"Erro! </w:t>
+      </w:r>
+      <w:r>
+        <w:rPr>
+          <w:rFonts w:hint="default" w:ascii="Cascadia Mono" w:hAnsi="Cascadia Mono" w:eastAsia="Cascadia Mono"/>
+          <w:color w:val="000000"/>
+          <w:sz w:val="19"/>
+          <w:szCs w:val="24"/>
+          <w:highlight w:val="white"/>
+        </w:rPr>
+        <w:t>{e1.Message}</w:t>
+      </w:r>
+      <w:r>
+        <w:rPr>
+          <w:rFonts w:hint="default" w:ascii="Cascadia Mono" w:hAnsi="Cascadia Mono" w:eastAsia="Cascadia Mono"/>
+          <w:color w:val="A31515"/>
+          <w:sz w:val="19"/>
+          <w:szCs w:val="24"/>
+          <w:highlight w:val="white"/>
+        </w:rPr>
+        <w:t>"</w:t>
+      </w:r>
+      <w:r>
+        <w:rPr>
+          <w:rFonts w:hint="default" w:ascii="Cascadia Mono" w:hAnsi="Cascadia Mono" w:eastAsia="Cascadia Mono"/>
+          <w:color w:val="000000"/>
+          <w:sz w:val="19"/>
+          <w:szCs w:val="24"/>
+          <w:highlight w:val="white"/>
+        </w:rPr>
+        <w:t>);</w:t>
+      </w:r>
+    </w:p>
+    <w:p>
+      <w:pPr>
+        <w:spacing w:beforeLines="0" w:afterLines="0"/>
+        <w:jc w:val="left"/>
+        <w:rPr>
+          <w:rFonts w:hint="default" w:ascii="Cascadia Mono" w:hAnsi="Cascadia Mono" w:eastAsia="Cascadia Mono"/>
+          <w:color w:val="000000"/>
+          <w:sz w:val="19"/>
+          <w:szCs w:val="24"/>
+          <w:highlight w:val="white"/>
+        </w:rPr>
+      </w:pPr>
+      <w:r>
+        <w:rPr>
+          <w:rFonts w:hint="default" w:ascii="Cascadia Mono" w:hAnsi="Cascadia Mono" w:eastAsia="Cascadia Mono"/>
+          <w:color w:val="000000"/>
+          <w:sz w:val="19"/>
+          <w:szCs w:val="24"/>
+          <w:highlight w:val="white"/>
+        </w:rPr>
+        <w:t>}</w:t>
+      </w:r>
+    </w:p>
+    <w:p>
+      <w:pPr>
+        <w:spacing w:beforeLines="0" w:afterLines="0"/>
+        <w:jc w:val="left"/>
+        <w:rPr>
+          <w:rFonts w:hint="default" w:ascii="Cascadia Mono" w:hAnsi="Cascadia Mono" w:eastAsia="Cascadia Mono"/>
+          <w:color w:val="000000"/>
+          <w:sz w:val="19"/>
+          <w:szCs w:val="24"/>
+          <w:highlight w:val="white"/>
+        </w:rPr>
+      </w:pPr>
+      <w:r>
+        <w:rPr>
+          <w:rFonts w:hint="default" w:ascii="Cascadia Mono" w:hAnsi="Cascadia Mono" w:eastAsia="Cascadia Mono"/>
+          <w:color w:val="000000"/>
+          <w:sz w:val="19"/>
+          <w:szCs w:val="24"/>
+          <w:highlight w:val="white"/>
+        </w:rPr>
+        <w:t xml:space="preserve">            </w:t>
+      </w:r>
+    </w:p>
+    <w:p>
+      <w:pPr>
+        <w:spacing w:beforeLines="0" w:afterLines="0"/>
+        <w:jc w:val="left"/>
+        <w:rPr>
+          <w:rFonts w:hint="default" w:ascii="Cascadia Mono" w:hAnsi="Cascadia Mono" w:eastAsia="Cascadia Mono"/>
+          <w:color w:val="008000"/>
+          <w:sz w:val="19"/>
+          <w:szCs w:val="24"/>
+          <w:highlight w:val="white"/>
+        </w:rPr>
+      </w:pPr>
+      <w:r>
+        <w:rPr>
+          <w:rFonts w:hint="default" w:ascii="Cascadia Mono" w:hAnsi="Cascadia Mono" w:eastAsia="Cascadia Mono"/>
+          <w:color w:val="0000FF"/>
+          <w:sz w:val="19"/>
+          <w:szCs w:val="24"/>
+          <w:highlight w:val="white"/>
+        </w:rPr>
+        <w:t>catch</w:t>
+      </w:r>
+      <w:r>
+        <w:rPr>
+          <w:rFonts w:hint="default" w:ascii="Cascadia Mono" w:hAnsi="Cascadia Mono" w:eastAsia="Cascadia Mono"/>
+          <w:color w:val="000000"/>
+          <w:sz w:val="19"/>
+          <w:szCs w:val="24"/>
+          <w:highlight w:val="white"/>
+        </w:rPr>
+        <w:t>(</w:t>
+      </w:r>
+      <w:r>
+        <w:rPr>
+          <w:rFonts w:hint="default" w:ascii="Cascadia Mono" w:hAnsi="Cascadia Mono" w:eastAsia="Cascadia Mono"/>
+          <w:color w:val="2B91AF"/>
+          <w:sz w:val="19"/>
+          <w:szCs w:val="24"/>
+          <w:highlight w:val="white"/>
+        </w:rPr>
+        <w:t>Exception</w:t>
+      </w:r>
+      <w:r>
+        <w:rPr>
+          <w:rFonts w:hint="default" w:ascii="Cascadia Mono" w:hAnsi="Cascadia Mono" w:eastAsia="Cascadia Mono"/>
+          <w:color w:val="000000"/>
+          <w:sz w:val="19"/>
+          <w:szCs w:val="24"/>
+          <w:highlight w:val="white"/>
+        </w:rPr>
+        <w:t xml:space="preserve"> e)</w:t>
+      </w:r>
+      <w:r>
+        <w:rPr>
+          <w:rFonts w:hint="default" w:ascii="Cascadia Mono" w:hAnsi="Cascadia Mono" w:eastAsia="Cascadia Mono"/>
+          <w:color w:val="008000"/>
+          <w:sz w:val="19"/>
+          <w:szCs w:val="24"/>
+          <w:highlight w:val="white"/>
+        </w:rPr>
+        <w:t>//GENERIC ERROR</w:t>
+      </w:r>
+    </w:p>
+    <w:p>
+      <w:pPr>
+        <w:spacing w:beforeLines="0" w:afterLines="0"/>
+        <w:jc w:val="left"/>
+        <w:rPr>
+          <w:rFonts w:hint="default" w:ascii="Cascadia Mono" w:hAnsi="Cascadia Mono" w:eastAsia="Cascadia Mono"/>
+          <w:color w:val="000000"/>
+          <w:sz w:val="19"/>
+          <w:szCs w:val="24"/>
+          <w:highlight w:val="white"/>
+        </w:rPr>
+      </w:pPr>
+      <w:r>
+        <w:rPr>
+          <w:rFonts w:hint="default" w:ascii="Cascadia Mono" w:hAnsi="Cascadia Mono" w:eastAsia="Cascadia Mono"/>
+          <w:color w:val="000000"/>
+          <w:sz w:val="19"/>
+          <w:szCs w:val="24"/>
+          <w:highlight w:val="white"/>
+        </w:rPr>
+        <w:t>{</w:t>
+      </w:r>
+    </w:p>
+    <w:p>
+      <w:pPr>
+        <w:spacing w:beforeLines="0" w:afterLines="0"/>
+        <w:jc w:val="left"/>
+        <w:rPr>
+          <w:rFonts w:hint="default" w:ascii="Cascadia Mono" w:hAnsi="Cascadia Mono" w:eastAsia="Cascadia Mono"/>
+          <w:color w:val="000000"/>
+          <w:sz w:val="19"/>
+          <w:szCs w:val="24"/>
+          <w:highlight w:val="white"/>
+        </w:rPr>
+      </w:pPr>
+      <w:r>
+        <w:rPr>
+          <w:rFonts w:hint="default" w:ascii="Cascadia Mono" w:hAnsi="Cascadia Mono" w:eastAsia="Cascadia Mono"/>
+          <w:color w:val="000000"/>
+          <w:sz w:val="19"/>
+          <w:szCs w:val="24"/>
+          <w:highlight w:val="white"/>
+        </w:rPr>
+        <w:t xml:space="preserve">    </w:t>
+      </w:r>
+      <w:r>
+        <w:rPr>
+          <w:rFonts w:hint="default" w:ascii="Cascadia Mono" w:hAnsi="Cascadia Mono" w:eastAsia="Cascadia Mono"/>
+          <w:color w:val="2B91AF"/>
+          <w:sz w:val="19"/>
+          <w:szCs w:val="24"/>
+          <w:highlight w:val="white"/>
+        </w:rPr>
+        <w:t>Console</w:t>
+      </w:r>
+      <w:r>
+        <w:rPr>
+          <w:rFonts w:hint="default" w:ascii="Cascadia Mono" w:hAnsi="Cascadia Mono" w:eastAsia="Cascadia Mono"/>
+          <w:color w:val="000000"/>
+          <w:sz w:val="19"/>
+          <w:szCs w:val="24"/>
+          <w:highlight w:val="white"/>
+        </w:rPr>
+        <w:t>.WriteLine(</w:t>
+      </w:r>
+      <w:r>
+        <w:rPr>
+          <w:rFonts w:hint="default" w:ascii="Cascadia Mono" w:hAnsi="Cascadia Mono" w:eastAsia="Cascadia Mono"/>
+          <w:color w:val="A31515"/>
+          <w:sz w:val="19"/>
+          <w:szCs w:val="24"/>
+          <w:highlight w:val="white"/>
+        </w:rPr>
+        <w:t xml:space="preserve">$"Erro! </w:t>
+      </w:r>
+      <w:r>
+        <w:rPr>
+          <w:rFonts w:hint="default" w:ascii="Cascadia Mono" w:hAnsi="Cascadia Mono" w:eastAsia="Cascadia Mono"/>
+          <w:color w:val="000000"/>
+          <w:sz w:val="19"/>
+          <w:szCs w:val="24"/>
+          <w:highlight w:val="white"/>
+        </w:rPr>
+        <w:t>{e.Message}</w:t>
+      </w:r>
+      <w:r>
+        <w:rPr>
+          <w:rFonts w:hint="default" w:ascii="Cascadia Mono" w:hAnsi="Cascadia Mono" w:eastAsia="Cascadia Mono"/>
+          <w:color w:val="A31515"/>
+          <w:sz w:val="19"/>
+          <w:szCs w:val="24"/>
+          <w:highlight w:val="white"/>
+        </w:rPr>
+        <w:t>"</w:t>
+      </w:r>
+      <w:r>
+        <w:rPr>
+          <w:rFonts w:hint="default" w:ascii="Cascadia Mono" w:hAnsi="Cascadia Mono" w:eastAsia="Cascadia Mono"/>
+          <w:color w:val="000000"/>
+          <w:sz w:val="19"/>
+          <w:szCs w:val="24"/>
+          <w:highlight w:val="white"/>
+        </w:rPr>
+        <w:t>);</w:t>
+      </w:r>
+    </w:p>
+    <w:p>
+      <w:pPr>
+        <w:spacing w:beforeLines="0" w:afterLines="0"/>
+        <w:jc w:val="left"/>
+        <w:rPr>
+          <w:rFonts w:hint="default" w:ascii="Cascadia Mono" w:hAnsi="Cascadia Mono" w:eastAsia="Cascadia Mono"/>
+          <w:color w:val="000000"/>
+          <w:sz w:val="19"/>
+          <w:szCs w:val="24"/>
+          <w:highlight w:val="white"/>
+        </w:rPr>
+      </w:pPr>
+      <w:r>
+        <w:rPr>
+          <w:rFonts w:hint="default" w:ascii="Cascadia Mono" w:hAnsi="Cascadia Mono" w:eastAsia="Cascadia Mono"/>
+          <w:color w:val="000000"/>
+          <w:sz w:val="19"/>
+          <w:szCs w:val="24"/>
+          <w:highlight w:val="white"/>
+        </w:rPr>
+        <w:t>}</w:t>
+      </w:r>
+    </w:p>
+    <w:p>
+      <w:pPr>
+        <w:spacing w:beforeLines="0" w:afterLines="0"/>
+        <w:jc w:val="left"/>
+        <w:rPr>
+          <w:rFonts w:hint="default" w:ascii="Cascadia Mono" w:hAnsi="Cascadia Mono" w:eastAsia="Cascadia Mono"/>
+          <w:color w:val="0000FF"/>
+          <w:sz w:val="19"/>
+          <w:szCs w:val="24"/>
+          <w:highlight w:val="white"/>
+        </w:rPr>
+      </w:pPr>
+      <w:r>
+        <w:rPr>
+          <w:rFonts w:hint="default" w:ascii="Cascadia Mono" w:hAnsi="Cascadia Mono" w:eastAsia="Cascadia Mono"/>
+          <w:color w:val="0000FF"/>
+          <w:sz w:val="19"/>
+          <w:szCs w:val="24"/>
+          <w:highlight w:val="white"/>
+        </w:rPr>
+        <w:t>finally</w:t>
+      </w:r>
+    </w:p>
+    <w:p>
+      <w:pPr>
+        <w:spacing w:beforeLines="0" w:afterLines="0"/>
+        <w:jc w:val="left"/>
+        <w:rPr>
+          <w:rFonts w:hint="default" w:ascii="Cascadia Mono" w:hAnsi="Cascadia Mono" w:eastAsia="Cascadia Mono"/>
+          <w:color w:val="000000"/>
+          <w:sz w:val="19"/>
+          <w:szCs w:val="24"/>
+          <w:highlight w:val="white"/>
+        </w:rPr>
+      </w:pPr>
+      <w:r>
+        <w:rPr>
+          <w:rFonts w:hint="default" w:ascii="Cascadia Mono" w:hAnsi="Cascadia Mono" w:eastAsia="Cascadia Mono"/>
+          <w:color w:val="000000"/>
+          <w:sz w:val="19"/>
+          <w:szCs w:val="24"/>
+          <w:highlight w:val="white"/>
+        </w:rPr>
+        <w:t>{</w:t>
+      </w:r>
+    </w:p>
+    <w:p>
+      <w:pPr>
+        <w:spacing w:beforeLines="0" w:afterLines="0"/>
+        <w:jc w:val="left"/>
+        <w:rPr>
+          <w:rFonts w:hint="default" w:ascii="Cascadia Mono" w:hAnsi="Cascadia Mono" w:eastAsia="Cascadia Mono"/>
+          <w:color w:val="000000"/>
+          <w:sz w:val="19"/>
+          <w:szCs w:val="24"/>
+          <w:highlight w:val="white"/>
+        </w:rPr>
+      </w:pPr>
+      <w:r>
+        <w:rPr>
+          <w:rFonts w:hint="default" w:ascii="Cascadia Mono" w:hAnsi="Cascadia Mono" w:eastAsia="Cascadia Mono"/>
+          <w:color w:val="000000"/>
+          <w:sz w:val="19"/>
+          <w:szCs w:val="24"/>
+          <w:highlight w:val="white"/>
+        </w:rPr>
+        <w:t xml:space="preserve">    </w:t>
+      </w:r>
+      <w:r>
+        <w:rPr>
+          <w:rFonts w:hint="default" w:ascii="Cascadia Mono" w:hAnsi="Cascadia Mono" w:eastAsia="Cascadia Mono"/>
+          <w:color w:val="2B91AF"/>
+          <w:sz w:val="19"/>
+          <w:szCs w:val="24"/>
+          <w:highlight w:val="white"/>
+        </w:rPr>
+        <w:t>Console</w:t>
+      </w:r>
+      <w:r>
+        <w:rPr>
+          <w:rFonts w:hint="default" w:ascii="Cascadia Mono" w:hAnsi="Cascadia Mono" w:eastAsia="Cascadia Mono"/>
+          <w:color w:val="000000"/>
+          <w:sz w:val="19"/>
+          <w:szCs w:val="24"/>
+          <w:highlight w:val="white"/>
+        </w:rPr>
+        <w:t>.WriteLine(</w:t>
+      </w:r>
+      <w:r>
+        <w:rPr>
+          <w:rFonts w:hint="default" w:ascii="Cascadia Mono" w:hAnsi="Cascadia Mono" w:eastAsia="Cascadia Mono"/>
+          <w:color w:val="A31515"/>
+          <w:sz w:val="19"/>
+          <w:szCs w:val="24"/>
+          <w:highlight w:val="white"/>
+        </w:rPr>
+        <w:t>"Aparece de qualquer forma"</w:t>
+      </w:r>
+      <w:r>
+        <w:rPr>
+          <w:rFonts w:hint="default" w:ascii="Cascadia Mono" w:hAnsi="Cascadia Mono" w:eastAsia="Cascadia Mono"/>
+          <w:color w:val="000000"/>
+          <w:sz w:val="19"/>
+          <w:szCs w:val="24"/>
+          <w:highlight w:val="white"/>
+        </w:rPr>
+        <w:t>);</w:t>
+      </w:r>
+    </w:p>
+    <w:p>
+      <w:pPr>
+        <w:ind w:left="0" w:leftChars="0" w:firstLine="0" w:firstLineChars="0"/>
+        <w:jc w:val="left"/>
+        <w:rPr>
+          <w:rFonts w:hint="default" w:ascii="Cascadia Mono" w:hAnsi="Cascadia Mono" w:eastAsia="Cascadia Mono"/>
+          <w:color w:val="000000"/>
+          <w:sz w:val="19"/>
+          <w:szCs w:val="24"/>
+          <w:highlight w:val="white"/>
+        </w:rPr>
+      </w:pPr>
+      <w:r>
+        <w:rPr>
+          <w:rFonts w:hint="default" w:ascii="Cascadia Mono" w:hAnsi="Cascadia Mono" w:eastAsia="Cascadia Mono"/>
+          <w:color w:val="000000"/>
+          <w:sz w:val="19"/>
+          <w:szCs w:val="24"/>
+          <w:highlight w:val="white"/>
+        </w:rPr>
+        <w:t>}</w:t>
+      </w:r>
+    </w:p>
+    <w:p>
+      <w:pPr>
+        <w:ind w:left="0" w:leftChars="0" w:firstLine="0" w:firstLineChars="0"/>
+        <w:jc w:val="left"/>
+        <w:rPr>
+          <w:rFonts w:hint="default" w:ascii="Cascadia Mono" w:hAnsi="Cascadia Mono" w:eastAsia="Cascadia Mono"/>
+          <w:color w:val="000000"/>
+          <w:sz w:val="19"/>
+          <w:szCs w:val="24"/>
+          <w:highlight w:val="white"/>
+        </w:rPr>
+      </w:pPr>
+    </w:p>
+    <w:p>
+      <w:pPr>
+        <w:ind w:left="0" w:leftChars="0" w:firstLine="0" w:firstLineChars="0"/>
+        <w:jc w:val="left"/>
+        <w:rPr>
+          <w:rFonts w:hint="default" w:ascii="Cascadia Mono" w:hAnsi="Cascadia Mono" w:eastAsia="Cascadia Mono"/>
+          <w:color w:val="000000"/>
+          <w:sz w:val="19"/>
+          <w:szCs w:val="24"/>
+          <w:highlight w:val="white"/>
+        </w:rPr>
+      </w:pPr>
+    </w:p>
+    <w:p>
+      <w:pPr>
+        <w:ind w:left="0" w:leftChars="0" w:firstLine="0" w:firstLineChars="0"/>
+        <w:jc w:val="left"/>
+        <w:rPr>
+          <w:rFonts w:hint="default" w:ascii="Cascadia Mono" w:hAnsi="Cascadia Mono" w:eastAsia="Cascadia Mono"/>
+          <w:color w:val="000000"/>
+          <w:sz w:val="19"/>
+          <w:szCs w:val="24"/>
+          <w:highlight w:val="white"/>
+        </w:rPr>
+      </w:pPr>
+    </w:p>
+    <w:p>
+      <w:pPr>
+        <w:ind w:left="0" w:leftChars="0" w:firstLine="0" w:firstLineChars="0"/>
+        <w:jc w:val="left"/>
+        <w:rPr>
+          <w:rFonts w:hint="default" w:ascii="Cascadia Mono" w:hAnsi="Cascadia Mono" w:eastAsia="Cascadia Mono"/>
+          <w:color w:val="000000"/>
+          <w:sz w:val="19"/>
+          <w:szCs w:val="24"/>
+          <w:highlight w:val="white"/>
+        </w:rPr>
+      </w:pPr>
+    </w:p>
+    <w:p>
+      <w:pPr>
+        <w:ind w:left="0" w:leftChars="0" w:firstLine="0" w:firstLineChars="0"/>
+        <w:jc w:val="left"/>
+        <w:rPr>
+          <w:rFonts w:hint="default" w:ascii="Cascadia Mono" w:hAnsi="Cascadia Mono" w:eastAsia="Cascadia Mono"/>
+          <w:color w:val="000000"/>
+          <w:sz w:val="19"/>
+          <w:szCs w:val="24"/>
+          <w:highlight w:val="white"/>
+        </w:rPr>
+      </w:pPr>
+    </w:p>
+    <w:p>
+      <w:pPr>
+        <w:ind w:left="0" w:leftChars="0" w:firstLine="0" w:firstLineChars="0"/>
+        <w:jc w:val="left"/>
+        <w:rPr>
+          <w:rFonts w:hint="default" w:ascii="Cascadia Mono" w:hAnsi="Cascadia Mono" w:eastAsia="Cascadia Mono"/>
+          <w:color w:val="000000"/>
+          <w:sz w:val="19"/>
+          <w:szCs w:val="24"/>
+          <w:highlight w:val="white"/>
+        </w:rPr>
+      </w:pPr>
+    </w:p>
+    <w:p>
+      <w:pPr>
+        <w:ind w:left="0" w:leftChars="0" w:firstLine="0" w:firstLineChars="0"/>
+        <w:jc w:val="left"/>
+        <w:rPr>
+          <w:rFonts w:hint="default" w:ascii="Cascadia Mono" w:hAnsi="Cascadia Mono" w:eastAsia="Cascadia Mono"/>
+          <w:color w:val="000000"/>
+          <w:sz w:val="19"/>
+          <w:szCs w:val="24"/>
+          <w:highlight w:val="white"/>
+        </w:rPr>
+      </w:pPr>
+    </w:p>
+    <w:p>
+      <w:pPr>
+        <w:ind w:left="0" w:leftChars="0" w:firstLine="0" w:firstLineChars="0"/>
+        <w:jc w:val="left"/>
+        <w:rPr>
+          <w:rFonts w:hint="default" w:ascii="Cascadia Mono" w:hAnsi="Cascadia Mono" w:eastAsia="Cascadia Mono"/>
+          <w:color w:val="000000"/>
+          <w:sz w:val="19"/>
+          <w:szCs w:val="24"/>
+          <w:highlight w:val="white"/>
+          <w:lang w:val="pt-BR"/>
+        </w:rPr>
+      </w:pPr>
+      <w:r>
+        <w:rPr>
+          <w:rFonts w:hint="default" w:ascii="Cascadia Mono" w:hAnsi="Cascadia Mono" w:eastAsia="Cascadia Mono"/>
+          <w:color w:val="000000"/>
+          <w:sz w:val="19"/>
+          <w:szCs w:val="24"/>
+          <w:highlight w:val="white"/>
+          <w:lang w:val="pt-BR"/>
+        </w:rPr>
+        <w:t>---EXCEÇÕES PERSONALIZADAS---</w:t>
+      </w:r>
+    </w:p>
+    <w:p>
+      <w:pPr>
+        <w:ind w:left="0" w:leftChars="0" w:firstLine="0" w:firstLineChars="0"/>
+        <w:jc w:val="left"/>
+        <w:rPr>
+          <w:rFonts w:hint="default" w:ascii="Cascadia Mono" w:hAnsi="Cascadia Mono" w:eastAsia="Cascadia Mono"/>
+          <w:color w:val="000000"/>
+          <w:sz w:val="19"/>
+          <w:szCs w:val="24"/>
+          <w:highlight w:val="white"/>
+          <w:lang w:val="pt-BR"/>
+        </w:rPr>
+      </w:pPr>
+      <w:r>
+        <w:rPr>
+          <w:rFonts w:hint="default" w:ascii="Cascadia Mono" w:hAnsi="Cascadia Mono" w:eastAsia="Cascadia Mono"/>
+          <w:color w:val="000000"/>
+          <w:sz w:val="19"/>
+          <w:szCs w:val="24"/>
+          <w:highlight w:val="white"/>
+          <w:lang w:val="pt-BR"/>
+        </w:rPr>
+        <w:t>PARA TRATAR EXCEÇÕES QUE SÃO REGRAS DE NEGÓCIOS, USA-SE CONDICIONAIS ALIADAS COM COMANDO THROW E UMA ESTRURA DE UMA CLASSE DomainException NA PASTA Execptions QUE HERDA DE ApplicationException</w:t>
+      </w:r>
+    </w:p>
+    <w:p>
+      <w:pPr>
+        <w:ind w:left="0" w:leftChars="0" w:firstLine="0" w:firstLineChars="0"/>
+        <w:jc w:val="left"/>
+        <w:rPr>
+          <w:rFonts w:hint="default" w:ascii="Cascadia Mono" w:hAnsi="Cascadia Mono" w:eastAsia="Cascadia Mono"/>
+          <w:color w:val="000000"/>
+          <w:sz w:val="19"/>
+          <w:szCs w:val="24"/>
+          <w:highlight w:val="white"/>
+          <w:lang w:val="pt-BR"/>
+        </w:rPr>
+      </w:pPr>
+      <w:r>
+        <w:rPr>
+          <w:rFonts w:hint="default" w:ascii="Cascadia Mono" w:hAnsi="Cascadia Mono" w:eastAsia="Cascadia Mono"/>
+          <w:color w:val="000000"/>
+          <w:sz w:val="19"/>
+          <w:szCs w:val="24"/>
+          <w:highlight w:val="white"/>
+          <w:lang w:val="pt-BR"/>
+        </w:rPr>
+        <w:t>DomainException - NA ANÁLISE DE SISTEMA, Domain É O ESCOPO DO NEGÓCIO</w:t>
+      </w:r>
+    </w:p>
+    <w:p>
+      <w:pPr>
+        <w:ind w:left="0" w:leftChars="0" w:firstLine="0" w:firstLineChars="0"/>
+        <w:jc w:val="left"/>
+        <w:rPr>
+          <w:rFonts w:hint="default" w:ascii="Cascadia Mono" w:hAnsi="Cascadia Mono" w:eastAsia="Cascadia Mono"/>
+          <w:color w:val="000000"/>
+          <w:sz w:val="19"/>
+          <w:szCs w:val="24"/>
+          <w:highlight w:val="white"/>
+          <w:lang w:val="pt-BR"/>
+        </w:rPr>
+      </w:pPr>
+      <w:r>
+        <w:rPr>
+          <w:rFonts w:hint="default" w:ascii="Cascadia Mono" w:hAnsi="Cascadia Mono" w:eastAsia="Cascadia Mono"/>
+          <w:color w:val="000000"/>
+          <w:sz w:val="19"/>
+          <w:szCs w:val="24"/>
+          <w:highlight w:val="white"/>
+          <w:lang w:val="pt-BR"/>
+        </w:rPr>
+        <w:t>Herdar de ApplicationException - SIGNIFICA QUE OS ERROS SÃO QUEBRAS DAS REGRAS DE NEGÓCIO</w:t>
+      </w:r>
+    </w:p>
+    <w:p>
+      <w:pPr>
+        <w:ind w:left="0" w:leftChars="0" w:firstLine="0" w:firstLineChars="0"/>
+        <w:jc w:val="left"/>
+        <w:rPr>
+          <w:rFonts w:hint="default" w:ascii="Cascadia Mono" w:hAnsi="Cascadia Mono" w:eastAsia="Cascadia Mono"/>
+          <w:color w:val="000000"/>
+          <w:sz w:val="19"/>
+          <w:szCs w:val="24"/>
+          <w:highlight w:val="white"/>
+          <w:lang w:val="pt-BR"/>
+        </w:rPr>
+      </w:pPr>
+    </w:p>
+    <w:p>
+      <w:pPr>
+        <w:ind w:left="0" w:leftChars="0" w:firstLine="0" w:firstLineChars="0"/>
+        <w:jc w:val="left"/>
+        <w:rPr>
+          <w:rFonts w:hint="default" w:ascii="Cascadia Mono" w:hAnsi="Cascadia Mono" w:eastAsia="Cascadia Mono"/>
+          <w:color w:val="000000"/>
+          <w:sz w:val="19"/>
+          <w:szCs w:val="24"/>
+          <w:highlight w:val="white"/>
+          <w:lang w:val="pt-BR"/>
+        </w:rPr>
+      </w:pPr>
+      <w:r>
+        <w:rPr>
+          <w:rFonts w:hint="default" w:ascii="Cascadia Mono" w:hAnsi="Cascadia Mono" w:eastAsia="Cascadia Mono"/>
+          <w:color w:val="000000"/>
+          <w:sz w:val="19"/>
+          <w:szCs w:val="24"/>
+          <w:highlight w:val="white"/>
+          <w:lang w:val="pt-BR"/>
+        </w:rPr>
+        <w:t>CONSIDERANDO O EXEMPLO DE UM SISTEMA DE RESERVERSAS ONDE</w:t>
+      </w:r>
+    </w:p>
+    <w:p>
+      <w:pPr>
+        <w:ind w:left="0" w:leftChars="0" w:firstLine="0" w:firstLineChars="0"/>
+        <w:jc w:val="left"/>
+        <w:rPr>
+          <w:rFonts w:hint="default" w:ascii="Cascadia Mono" w:hAnsi="Cascadia Mono" w:eastAsia="Cascadia Mono"/>
+          <w:color w:val="000000"/>
+          <w:sz w:val="19"/>
+          <w:szCs w:val="24"/>
+          <w:highlight w:val="white"/>
+          <w:lang w:val="pt-BR"/>
+        </w:rPr>
+      </w:pPr>
+      <w:r>
+        <w:rPr>
+          <w:rFonts w:hint="default" w:ascii="Cascadia Mono" w:hAnsi="Cascadia Mono" w:eastAsia="Cascadia Mono"/>
+          <w:color w:val="000000"/>
+          <w:sz w:val="19"/>
+          <w:szCs w:val="24"/>
+          <w:highlight w:val="white"/>
+          <w:lang w:val="pt-BR"/>
+        </w:rPr>
+        <w:t>- A DATA DE RESERVA NÃO PODE SER NO PASSADO</w:t>
+      </w:r>
+    </w:p>
+    <w:p>
+      <w:pPr>
+        <w:ind w:left="0" w:leftChars="0" w:firstLine="0" w:firstLineChars="0"/>
+        <w:jc w:val="left"/>
+        <w:rPr>
+          <w:rFonts w:hint="default" w:ascii="Cascadia Mono" w:hAnsi="Cascadia Mono" w:eastAsia="Cascadia Mono"/>
+          <w:color w:val="000000"/>
+          <w:sz w:val="19"/>
+          <w:szCs w:val="24"/>
+          <w:highlight w:val="white"/>
+          <w:lang w:val="pt-BR"/>
+        </w:rPr>
+      </w:pPr>
+      <w:r>
+        <w:rPr>
+          <w:rFonts w:hint="default" w:ascii="Cascadia Mono" w:hAnsi="Cascadia Mono" w:eastAsia="Cascadia Mono"/>
+          <w:color w:val="000000"/>
+          <w:sz w:val="19"/>
+          <w:szCs w:val="24"/>
+          <w:highlight w:val="white"/>
+          <w:lang w:val="pt-BR"/>
+        </w:rPr>
+        <w:t>-A DATA DE CHECKIN NÃO PODE SER DEPOIS DE CHECKOUT</w:t>
+      </w:r>
+    </w:p>
+    <w:p>
+      <w:pPr>
+        <w:ind w:left="0" w:leftChars="0" w:firstLine="0" w:firstLineChars="0"/>
+        <w:jc w:val="left"/>
+        <w:rPr>
+          <w:rFonts w:hint="default" w:ascii="Cascadia Mono" w:hAnsi="Cascadia Mono" w:eastAsia="Cascadia Mono"/>
+          <w:color w:val="000000"/>
+          <w:sz w:val="19"/>
+          <w:szCs w:val="24"/>
+          <w:highlight w:val="white"/>
+          <w:lang w:val="pt-BR"/>
+        </w:rPr>
+      </w:pPr>
+    </w:p>
+    <w:p>
+      <w:pPr>
+        <w:ind w:left="0" w:leftChars="0" w:firstLine="0" w:firstLineChars="0"/>
+        <w:jc w:val="left"/>
+        <w:rPr>
+          <w:rFonts w:hint="default"/>
+          <w:lang w:val="pt-BR"/>
+        </w:rPr>
+      </w:pPr>
+      <w:r>
+        <w:drawing>
+          <wp:inline distT="0" distB="0" distL="114300" distR="114300">
+            <wp:extent cx="3045460" cy="1054100"/>
+            <wp:effectExtent l="9525" t="9525" r="12065" b="22225"/>
+            <wp:docPr id="15" name="Picture 2"/>
+            <wp:cNvGraphicFramePr>
+              <a:graphicFrameLocks xmlns:a="http://schemas.openxmlformats.org/drawingml/2006/main" noChangeAspect="1"/>
+            </wp:cNvGraphicFramePr>
+            <a:graphic xmlns:a="http://schemas.openxmlformats.org/drawingml/2006/main">
+              <a:graphicData uri="http://schemas.openxmlformats.org/drawingml/2006/picture">
+                <pic:pic xmlns:pic="http://schemas.openxmlformats.org/drawingml/2006/picture">
+                  <pic:nvPicPr>
+                    <pic:cNvPr id="15" name="Picture 2"/>
+                    <pic:cNvPicPr>
+                      <a:picLocks noChangeAspect="1"/>
+                    </pic:cNvPicPr>
+                  </pic:nvPicPr>
+                  <pic:blipFill>
+                    <a:blip r:embed="rId18"/>
+                    <a:stretch>
+                      <a:fillRect/>
+                    </a:stretch>
+                  </pic:blipFill>
+                  <pic:spPr>
+                    <a:xfrm>
+                      <a:off x="0" y="0"/>
+                      <a:ext cx="3045460" cy="1054100"/>
+                    </a:xfrm>
+                    <a:prstGeom prst="rect">
+                      <a:avLst/>
+                    </a:prstGeom>
+                    <a:noFill/>
+                    <a:ln>
+                      <a:solidFill>
+                        <a:schemeClr val="tx1"/>
+                      </a:solidFill>
+                    </a:ln>
+                  </pic:spPr>
+                </pic:pic>
+              </a:graphicData>
+            </a:graphic>
+          </wp:inline>
+        </w:drawing>
+      </w:r>
+      <w:r>
+        <w:rPr>
+          <w:rFonts w:hint="default"/>
+          <w:lang w:val="pt-BR"/>
+        </w:rPr>
+        <w:t xml:space="preserve"> </w:t>
+      </w:r>
+    </w:p>
+    <w:p>
+      <w:pPr>
+        <w:ind w:left="0" w:leftChars="0" w:firstLine="0" w:firstLineChars="0"/>
+        <w:jc w:val="left"/>
+        <w:rPr>
+          <w:rFonts w:hint="default"/>
+          <w:sz w:val="18"/>
+          <w:szCs w:val="18"/>
+          <w:lang w:val="pt-BR"/>
+        </w:rPr>
+      </w:pPr>
+      <w:r>
+        <w:rPr>
+          <w:rFonts w:hint="default"/>
+          <w:sz w:val="18"/>
+          <w:szCs w:val="18"/>
+          <w:lang w:val="pt-BR"/>
+        </w:rPr>
+        <w:t>CLASSE DomainException com um construtor que usa o construtor da classe base (ApplicationException)</w:t>
+      </w:r>
+    </w:p>
+    <w:p>
+      <w:pPr>
+        <w:ind w:left="0" w:leftChars="0" w:firstLine="0" w:firstLineChars="0"/>
+        <w:jc w:val="left"/>
+        <w:rPr>
+          <w:rFonts w:hint="default"/>
+          <w:sz w:val="18"/>
+          <w:szCs w:val="18"/>
+          <w:lang w:val="pt-BR"/>
+        </w:rPr>
+      </w:pPr>
+    </w:p>
+    <w:p>
+      <w:pPr>
+        <w:ind w:left="0" w:leftChars="0" w:firstLine="0" w:firstLineChars="0"/>
+        <w:jc w:val="left"/>
+      </w:pPr>
+      <w:r>
+        <w:drawing>
+          <wp:inline distT="0" distB="0" distL="114300" distR="114300">
+            <wp:extent cx="3169285" cy="1548765"/>
+            <wp:effectExtent l="9525" t="9525" r="21590" b="22860"/>
+            <wp:docPr id="16" name="Picture 3"/>
+            <wp:cNvGraphicFramePr>
+              <a:graphicFrameLocks xmlns:a="http://schemas.openxmlformats.org/drawingml/2006/main" noChangeAspect="1"/>
+            </wp:cNvGraphicFramePr>
+            <a:graphic xmlns:a="http://schemas.openxmlformats.org/drawingml/2006/main">
+              <a:graphicData uri="http://schemas.openxmlformats.org/drawingml/2006/picture">
+                <pic:pic xmlns:pic="http://schemas.openxmlformats.org/drawingml/2006/picture">
+                  <pic:nvPicPr>
+                    <pic:cNvPr id="16" name="Picture 3"/>
+                    <pic:cNvPicPr>
+                      <a:picLocks noChangeAspect="1"/>
+                    </pic:cNvPicPr>
+                  </pic:nvPicPr>
+                  <pic:blipFill>
+                    <a:blip r:embed="rId19"/>
+                    <a:stretch>
+                      <a:fillRect/>
+                    </a:stretch>
+                  </pic:blipFill>
+                  <pic:spPr>
+                    <a:xfrm>
+                      <a:off x="0" y="0"/>
+                      <a:ext cx="3169285" cy="1548765"/>
+                    </a:xfrm>
+                    <a:prstGeom prst="rect">
+                      <a:avLst/>
+                    </a:prstGeom>
+                    <a:noFill/>
+                    <a:ln>
+                      <a:solidFill>
+                        <a:schemeClr val="tx1"/>
+                      </a:solidFill>
+                    </a:ln>
+                  </pic:spPr>
+                </pic:pic>
+              </a:graphicData>
+            </a:graphic>
+          </wp:inline>
+        </w:drawing>
+      </w:r>
+    </w:p>
+    <w:p>
+      <w:pPr>
+        <w:ind w:left="0" w:leftChars="0" w:firstLine="0" w:firstLineChars="0"/>
+        <w:jc w:val="left"/>
+        <w:rPr>
+          <w:rFonts w:hint="default"/>
+          <w:lang w:val="pt-BR"/>
+        </w:rPr>
+      </w:pPr>
+      <w:r>
+        <w:rPr>
+          <w:rFonts w:hint="default"/>
+          <w:lang w:val="pt-BR"/>
+        </w:rPr>
+        <w:t>NA CLASSE RESERVA, NA FUNÇÃO DE ATUALIZAR A RESERVA, QUANDO FEITA A COMPARAÇÃO DE DATAS, SE QUEBRAR A REGRA DE NEGÓCIO, É LANÇADA A EXCEÇÃO, QUE É UMA INSTÂNCIA DE DomainException RECEBENDO COMO ARGUMENTO A MENSAGEM DE ERRO.</w:t>
+      </w:r>
+    </w:p>
+    <w:p>
+      <w:pPr>
+        <w:ind w:left="0" w:leftChars="0" w:firstLine="0" w:firstLineChars="0"/>
+        <w:jc w:val="left"/>
+        <w:rPr>
+          <w:rFonts w:hint="default"/>
+          <w:lang w:val="pt-BR"/>
+        </w:rPr>
+      </w:pPr>
+    </w:p>
+    <w:p>
+      <w:pPr>
+        <w:ind w:left="0" w:leftChars="0" w:firstLine="0" w:firstLineChars="0"/>
+        <w:jc w:val="left"/>
+      </w:pPr>
+      <w:r>
+        <w:drawing>
+          <wp:inline distT="0" distB="0" distL="114300" distR="114300">
+            <wp:extent cx="3721735" cy="1303655"/>
+            <wp:effectExtent l="9525" t="9525" r="21590" b="20320"/>
+            <wp:docPr id="17" name="Picture 4"/>
+            <wp:cNvGraphicFramePr>
+              <a:graphicFrameLocks xmlns:a="http://schemas.openxmlformats.org/drawingml/2006/main" noChangeAspect="1"/>
+            </wp:cNvGraphicFramePr>
+            <a:graphic xmlns:a="http://schemas.openxmlformats.org/drawingml/2006/main">
+              <a:graphicData uri="http://schemas.openxmlformats.org/drawingml/2006/picture">
+                <pic:pic xmlns:pic="http://schemas.openxmlformats.org/drawingml/2006/picture">
+                  <pic:nvPicPr>
+                    <pic:cNvPr id="17" name="Picture 4"/>
+                    <pic:cNvPicPr>
+                      <a:picLocks noChangeAspect="1"/>
+                    </pic:cNvPicPr>
+                  </pic:nvPicPr>
+                  <pic:blipFill>
+                    <a:blip r:embed="rId20"/>
+                    <a:stretch>
+                      <a:fillRect/>
+                    </a:stretch>
+                  </pic:blipFill>
+                  <pic:spPr>
+                    <a:xfrm>
+                      <a:off x="0" y="0"/>
+                      <a:ext cx="3721735" cy="1303655"/>
+                    </a:xfrm>
+                    <a:prstGeom prst="rect">
+                      <a:avLst/>
+                    </a:prstGeom>
+                    <a:noFill/>
+                    <a:ln>
+                      <a:solidFill>
+                        <a:schemeClr val="tx1"/>
+                      </a:solidFill>
+                    </a:ln>
+                  </pic:spPr>
+                </pic:pic>
+              </a:graphicData>
+            </a:graphic>
+          </wp:inline>
+        </w:drawing>
+      </w:r>
+    </w:p>
+    <w:p>
+      <w:pPr>
+        <w:ind w:left="0" w:leftChars="0" w:firstLine="0" w:firstLineChars="0"/>
+        <w:jc w:val="left"/>
+        <w:rPr>
+          <w:rFonts w:hint="default"/>
+          <w:lang w:val="pt-BR"/>
+        </w:rPr>
+      </w:pPr>
+      <w:r>
+        <w:rPr>
+          <w:rFonts w:hint="default"/>
+          <w:lang w:val="pt-BR"/>
+        </w:rPr>
+        <w:t>TAMBÉM É FEITA A VERIFICAÇÃO DE ERRO NO CONSTRUTOR DA CLASSE. CASO AS DATAS QUEBREM AS REGRAS DE NEGÓCIO, É LANÇADA A EXCEÇÃO.</w:t>
+      </w:r>
+    </w:p>
+    <w:p>
+      <w:pPr>
+        <w:ind w:left="0" w:leftChars="0" w:firstLine="0" w:firstLineChars="0"/>
+        <w:jc w:val="left"/>
+        <w:rPr>
+          <w:rFonts w:hint="default"/>
+          <w:lang w:val="pt-BR"/>
+        </w:rPr>
+      </w:pPr>
+    </w:p>
+    <w:p>
+      <w:pPr>
+        <w:ind w:left="0" w:leftChars="0" w:firstLine="0" w:firstLineChars="0"/>
+        <w:jc w:val="left"/>
+        <w:rPr>
+          <w:rFonts w:hint="default"/>
+          <w:lang w:val="pt-BR"/>
+        </w:rPr>
+      </w:pPr>
+      <w:r>
+        <w:rPr>
+          <w:rFonts w:hint="default"/>
+          <w:lang w:val="pt-BR"/>
+        </w:rPr>
+        <w:t>E PARA QUE ESSA EXECÇÕES SEJAM LANÇADAS, NO PROGRAMA PRINCIPAL É NECESSÁRIO COLOCAR TODAS AS LINHAS QUE POSSAM GERAR ESSES ERROS DENTRO DE UM BLOCO TRY, COM O CATCH ABAIXO COM TIPO DE ERRO DomainException</w:t>
+      </w:r>
+    </w:p>
+    <w:p>
+      <w:pPr>
+        <w:ind w:left="0" w:leftChars="0" w:firstLine="0" w:firstLineChars="0"/>
+        <w:jc w:val="left"/>
+      </w:pPr>
+      <w:r>
+        <w:drawing>
+          <wp:inline distT="0" distB="0" distL="114300" distR="114300">
+            <wp:extent cx="3139440" cy="1435100"/>
+            <wp:effectExtent l="9525" t="9525" r="13335" b="22225"/>
+            <wp:docPr id="18" name="Picture 5"/>
+            <wp:cNvGraphicFramePr>
+              <a:graphicFrameLocks xmlns:a="http://schemas.openxmlformats.org/drawingml/2006/main" noChangeAspect="1"/>
+            </wp:cNvGraphicFramePr>
+            <a:graphic xmlns:a="http://schemas.openxmlformats.org/drawingml/2006/main">
+              <a:graphicData uri="http://schemas.openxmlformats.org/drawingml/2006/picture">
+                <pic:pic xmlns:pic="http://schemas.openxmlformats.org/drawingml/2006/picture">
+                  <pic:nvPicPr>
+                    <pic:cNvPr id="18" name="Picture 5"/>
+                    <pic:cNvPicPr>
+                      <a:picLocks noChangeAspect="1"/>
+                    </pic:cNvPicPr>
+                  </pic:nvPicPr>
+                  <pic:blipFill>
+                    <a:blip r:embed="rId21"/>
+                    <a:stretch>
+                      <a:fillRect/>
+                    </a:stretch>
+                  </pic:blipFill>
+                  <pic:spPr>
+                    <a:xfrm>
+                      <a:off x="0" y="0"/>
+                      <a:ext cx="3139440" cy="1435100"/>
+                    </a:xfrm>
+                    <a:prstGeom prst="rect">
+                      <a:avLst/>
+                    </a:prstGeom>
+                    <a:noFill/>
+                    <a:ln>
+                      <a:solidFill>
+                        <a:schemeClr val="tx1"/>
+                      </a:solidFill>
+                    </a:ln>
+                  </pic:spPr>
+                </pic:pic>
+              </a:graphicData>
+            </a:graphic>
+          </wp:inline>
+        </w:drawing>
+      </w:r>
       <w:bookmarkStart w:id="0" w:name="_GoBack"/>
       <w:bookmarkEnd w:id="0"/>
     </w:p>
     <w:p>
       <w:pPr>
-        <w:ind w:left="0" w:leftChars="0" w:firstLine="0" w:firstLineChars="0"/>
-        <w:jc w:val="left"/>
-        <w:rPr>
-          <w:rFonts w:hint="default" w:ascii="Cascadia Mono" w:hAnsi="Cascadia Mono" w:eastAsia="Cascadia Mono"/>
-          <w:color w:val="000000"/>
-          <w:sz w:val="19"/>
-          <w:szCs w:val="24"/>
-          <w:highlight w:val="white"/>
+        <w:keepNext w:val="0"/>
+        <w:keepLines w:val="0"/>
+        <w:pageBreakBefore w:val="0"/>
+        <w:widowControl/>
+        <w:kinsoku/>
+        <w:wordWrap/>
+        <w:overflowPunct/>
+        <w:topLinePunct w:val="0"/>
+        <w:autoSpaceDE/>
+        <w:autoSpaceDN/>
+        <w:bidi w:val="0"/>
+        <w:adjustRightInd/>
+        <w:snapToGrid/>
+        <w:spacing w:line="120" w:lineRule="auto"/>
+        <w:ind w:left="0" w:leftChars="0" w:firstLine="0" w:firstLineChars="0"/>
+        <w:jc w:val="left"/>
+        <w:textAlignment w:val="auto"/>
+        <w:rPr>
+          <w:rFonts w:hint="default"/>
+          <w:lang w:val="pt-BR"/>
+        </w:rPr>
+      </w:pPr>
+      <w:r>
+        <w:rPr>
+          <w:rFonts w:hint="default"/>
+          <w:lang w:val="pt-BR"/>
+        </w:rPr>
+        <w:t>.</w:t>
+      </w:r>
+    </w:p>
+    <w:p>
+      <w:pPr>
+        <w:keepNext w:val="0"/>
+        <w:keepLines w:val="0"/>
+        <w:pageBreakBefore w:val="0"/>
+        <w:widowControl/>
+        <w:kinsoku/>
+        <w:wordWrap/>
+        <w:overflowPunct/>
+        <w:topLinePunct w:val="0"/>
+        <w:autoSpaceDE/>
+        <w:autoSpaceDN/>
+        <w:bidi w:val="0"/>
+        <w:adjustRightInd/>
+        <w:snapToGrid/>
+        <w:spacing w:line="120" w:lineRule="auto"/>
+        <w:ind w:left="0" w:leftChars="0" w:firstLine="0" w:firstLineChars="0"/>
+        <w:jc w:val="left"/>
+        <w:textAlignment w:val="auto"/>
+        <w:rPr>
+          <w:rFonts w:hint="default"/>
+          <w:lang w:val="pt-BR"/>
+        </w:rPr>
+      </w:pPr>
+      <w:r>
+        <w:rPr>
+          <w:rFonts w:hint="default"/>
+          <w:lang w:val="pt-BR"/>
+        </w:rPr>
+        <w:t>.</w:t>
+      </w:r>
+    </w:p>
+    <w:p>
+      <w:pPr>
+        <w:keepNext w:val="0"/>
+        <w:keepLines w:val="0"/>
+        <w:pageBreakBefore w:val="0"/>
+        <w:widowControl/>
+        <w:kinsoku/>
+        <w:wordWrap/>
+        <w:overflowPunct/>
+        <w:topLinePunct w:val="0"/>
+        <w:autoSpaceDE/>
+        <w:autoSpaceDN/>
+        <w:bidi w:val="0"/>
+        <w:adjustRightInd/>
+        <w:snapToGrid/>
+        <w:spacing w:line="240" w:lineRule="auto"/>
+        <w:ind w:left="0" w:leftChars="0" w:firstLine="0" w:firstLineChars="0"/>
+        <w:jc w:val="left"/>
+        <w:textAlignment w:val="auto"/>
+        <w:rPr>
+          <w:rFonts w:hint="default"/>
+          <w:lang w:val="pt-BR"/>
+        </w:rPr>
+      </w:pPr>
+      <w:r>
+        <w:drawing>
+          <wp:inline distT="0" distB="0" distL="114300" distR="114300">
+            <wp:extent cx="2726055" cy="1301750"/>
+            <wp:effectExtent l="9525" t="9525" r="26670" b="22225"/>
+            <wp:docPr id="20" name="Picture 7"/>
+            <wp:cNvGraphicFramePr>
+              <a:graphicFrameLocks xmlns:a="http://schemas.openxmlformats.org/drawingml/2006/main" noChangeAspect="1"/>
+            </wp:cNvGraphicFramePr>
+            <a:graphic xmlns:a="http://schemas.openxmlformats.org/drawingml/2006/main">
+              <a:graphicData uri="http://schemas.openxmlformats.org/drawingml/2006/picture">
+                <pic:pic xmlns:pic="http://schemas.openxmlformats.org/drawingml/2006/picture">
+                  <pic:nvPicPr>
+                    <pic:cNvPr id="20" name="Picture 7"/>
+                    <pic:cNvPicPr>
+                      <a:picLocks noChangeAspect="1"/>
+                    </pic:cNvPicPr>
+                  </pic:nvPicPr>
+                  <pic:blipFill>
+                    <a:blip r:embed="rId22"/>
+                    <a:stretch>
+                      <a:fillRect/>
+                    </a:stretch>
+                  </pic:blipFill>
+                  <pic:spPr>
+                    <a:xfrm>
+                      <a:off x="0" y="0"/>
+                      <a:ext cx="2726055" cy="1301750"/>
+                    </a:xfrm>
+                    <a:prstGeom prst="rect">
+                      <a:avLst/>
+                    </a:prstGeom>
+                    <a:noFill/>
+                    <a:ln>
+                      <a:solidFill>
+                        <a:schemeClr val="tx1"/>
+                      </a:solidFill>
+                    </a:ln>
+                  </pic:spPr>
+                </pic:pic>
+              </a:graphicData>
+            </a:graphic>
+          </wp:inline>
+        </w:drawing>
+      </w:r>
+    </w:p>
+    <w:p>
+      <w:pPr>
+        <w:keepNext w:val="0"/>
+        <w:keepLines w:val="0"/>
+        <w:pageBreakBefore w:val="0"/>
+        <w:widowControl/>
+        <w:kinsoku/>
+        <w:wordWrap/>
+        <w:overflowPunct/>
+        <w:topLinePunct w:val="0"/>
+        <w:autoSpaceDE/>
+        <w:autoSpaceDN/>
+        <w:bidi w:val="0"/>
+        <w:adjustRightInd/>
+        <w:snapToGrid/>
+        <w:spacing w:line="120" w:lineRule="auto"/>
+        <w:ind w:left="0" w:leftChars="0" w:firstLine="0" w:firstLineChars="0"/>
+        <w:jc w:val="left"/>
+        <w:textAlignment w:val="auto"/>
+        <w:rPr>
+          <w:rFonts w:hint="default"/>
+          <w:lang w:val="pt-BR"/>
+        </w:rPr>
+      </w:pPr>
+    </w:p>
+    <w:p>
+      <w:pPr>
+        <w:ind w:left="0" w:leftChars="0" w:firstLine="0" w:firstLineChars="0"/>
+        <w:jc w:val="left"/>
+        <w:rPr>
+          <w:rFonts w:hint="default"/>
           <w:lang w:val="pt-BR"/>
         </w:rPr>
       </w:pPr>

</xml_diff>